<commit_message>
Committed by cron-git from Yimian-PC
</commit_message>
<xml_diff>
--- a/doc/important_doc/Supervisor weekly meeting log.docx
+++ b/doc/important_doc/Supervisor weekly meeting log.docx
@@ -2,7 +2,7 @@
 <file path=word/document.xml><?xml version="1.0" encoding="utf-8"?>
 <w:document xmlns:wpc="http://schemas.microsoft.com/office/word/2010/wordprocessingCanvas" xmlns:mc="http://schemas.openxmlformats.org/markup-compatibility/2006" xmlns:o="urn:schemas-microsoft-com:office:office" xmlns:r="http://schemas.openxmlformats.org/officeDocument/2006/relationships" xmlns:m="http://schemas.openxmlformats.org/officeDocument/2006/math" xmlns:v="urn:schemas-microsoft-com:vml" xmlns:wp14="http://schemas.microsoft.com/office/word/2010/wordprocessingDrawing" xmlns:wp="http://schemas.openxmlformats.org/drawingml/2006/wordprocessingDrawing" xmlns:w10="urn:schemas-microsoft-com:office:word" xmlns:w="http://schemas.openxmlformats.org/wordprocessingml/2006/main" xmlns:w14="http://schemas.microsoft.com/office/word/2010/wordml" xmlns:wpg="http://schemas.microsoft.com/office/word/2010/wordprocessingGroup" xmlns:wpi="http://schemas.microsoft.com/office/word/2010/wordprocessingInk" xmlns:wne="http://schemas.microsoft.com/office/word/2006/wordml" xmlns:wps="http://schemas.microsoft.com/office/word/2010/wordprocessingShape" mc:Ignorable="w14 wp14">
   <w:body>
-    <w:p>
+    <w:p xmlns:wp14="http://schemas.microsoft.com/office/word/2010/wordml" wp14:textId="77777777">
       <w:pPr>
         <w:jc w:val="center"/>
         <w:rPr>
@@ -61,7 +61,7 @@
         </w:rPr>
         <w:t xml:space="preserve"> </w:t>
       </w:r>
-      <w:bookmarkStart w:id="0" w:name="_GoBack"/>
+      <w:bookmarkStart w:name="_GoBack" w:id="0"/>
       <w:r>
         <w:rPr>
           <w:rFonts w:asciiTheme="minorBidi" w:hAnsiTheme="minorBidi"/>
@@ -74,73 +74,68 @@
       </w:r>
       <w:bookmarkEnd w:id="0"/>
     </w:p>
-    <w:p>
-      <w:pPr>
-        <w:jc w:val="both"/>
-        <w:rPr>
-          <w:rFonts w:asciiTheme="minorBidi" w:hAnsiTheme="minorBidi"/>
-          <w:sz w:val="24"/>
-          <w:szCs w:val="24"/>
-        </w:rPr>
-      </w:pPr>
-      <w:r>
-        <w:rPr>
-          <w:rFonts w:asciiTheme="minorBidi" w:hAnsiTheme="minorBidi"/>
+    <w:p xmlns:wp14="http://schemas.microsoft.com/office/word/2010/wordml" wp14:textId="770ADA85">
+      <w:pPr>
+        <w:jc w:val="both"/>
+        <w:rPr>
+          <w:rFonts w:ascii="Arial" w:hAnsi="Arial" w:asciiTheme="minorBidi" w:hAnsiTheme="minorBidi"/>
+          <w:sz w:val="24"/>
+          <w:szCs w:val="24"/>
+        </w:rPr>
+      </w:pPr>
+      <w:r>
+        <w:rPr>
+          <w:rFonts w:ascii="Arial" w:hAnsi="Arial" w:asciiTheme="minorBidi" w:hAnsiTheme="minorBidi"/>
           <w:sz w:val="24"/>
           <w:szCs w:val="24"/>
         </w:rPr>
         <w:t xml:space="preserve">Date: </w:t>
       </w:r>
       <w:r>
-        <w:rPr>
-          <w:rFonts w:asciiTheme="minorBidi" w:hAnsiTheme="minorBidi"/>
-          <w:sz w:val="24"/>
-          <w:szCs w:val="24"/>
-        </w:rPr>
         <w:tab/>
       </w:r>
       <w:r>
-        <w:rPr>
-          <w:rFonts w:asciiTheme="minorBidi" w:hAnsiTheme="minorBidi"/>
-          <w:sz w:val="24"/>
-          <w:szCs w:val="24"/>
-        </w:rPr>
         <w:tab/>
       </w:r>
       <w:r>
         <w:rPr>
-          <w:rFonts w:asciiTheme="minorBidi" w:hAnsiTheme="minorBidi"/>
-          <w:sz w:val="24"/>
-          <w:szCs w:val="24"/>
-        </w:rPr>
+          <w:rFonts w:ascii="Arial" w:hAnsi="Arial" w:asciiTheme="minorBidi" w:hAnsiTheme="minorBidi"/>
+          <w:sz w:val="24"/>
+          <w:szCs w:val="24"/>
+        </w:rPr>
+        <w:t>30.01.2020</w:t>
+      </w:r>
+      <w:r>
         <w:tab/>
       </w:r>
       <w:r>
-        <w:rPr>
-          <w:rFonts w:asciiTheme="minorBidi" w:hAnsiTheme="minorBidi"/>
-          <w:sz w:val="24"/>
-          <w:szCs w:val="24"/>
-        </w:rPr>
         <w:tab/>
-        <w:t>Supervisor:</w:t>
-      </w:r>
-    </w:p>
-    <w:p>
-      <w:pPr>
-        <w:jc w:val="both"/>
-        <w:rPr>
-          <w:rFonts w:asciiTheme="minorBidi" w:hAnsiTheme="minorBidi"/>
-          <w:sz w:val="24"/>
-          <w:szCs w:val="24"/>
-        </w:rPr>
-      </w:pPr>
-      <w:r>
-        <w:rPr>
-          <w:rFonts w:asciiTheme="minorBidi" w:hAnsiTheme="minorBidi"/>
-          <w:sz w:val="24"/>
-          <w:szCs w:val="24"/>
-        </w:rPr>
-        <w:t>Project Title:</w:t>
+      </w:r>
+      <w:r>
+        <w:rPr>
+          <w:rFonts w:ascii="Arial" w:hAnsi="Arial" w:asciiTheme="minorBidi" w:hAnsiTheme="minorBidi"/>
+          <w:sz w:val="24"/>
+          <w:szCs w:val="24"/>
+        </w:rPr>
+        <w:t xml:space="preserve">Supervisor: Dr.Zachariades. Christos </w:t>
+      </w:r>
+    </w:p>
+    <w:p xmlns:wp14="http://schemas.microsoft.com/office/word/2010/wordml" wp14:textId="12A32E9C">
+      <w:pPr>
+        <w:jc w:val="both"/>
+        <w:rPr>
+          <w:rFonts w:ascii="Arial" w:hAnsi="Arial" w:asciiTheme="minorBidi" w:hAnsiTheme="minorBidi"/>
+          <w:sz w:val="24"/>
+          <w:szCs w:val="24"/>
+        </w:rPr>
+      </w:pPr>
+      <w:r>
+        <w:rPr>
+          <w:rFonts w:ascii="Arial" w:hAnsi="Arial" w:asciiTheme="minorBidi" w:hAnsiTheme="minorBidi"/>
+          <w:sz w:val="24"/>
+          <w:szCs w:val="24"/>
+        </w:rPr>
+        <w:t>Project Title: Frequency Downconverter</w:t>
       </w:r>
     </w:p>
     <w:tbl>
@@ -154,15 +149,16 @@
         <w:gridCol w:w="3081"/>
         <w:gridCol w:w="3081"/>
       </w:tblGrid>
-      <w:tr>
+      <w:tr xmlns:wp14="http://schemas.microsoft.com/office/word/2010/wordml" wp14:textId="77777777">
         <w:trPr>
           <w:trHeight w:val="906"/>
         </w:trPr>
         <w:tc>
           <w:tcPr>
             <w:tcW w:w="3080" w:type="dxa"/>
+            <w:tcMar/>
           </w:tcPr>
-          <w:p>
+          <w:p wp14:textId="77777777">
             <w:pPr>
               <w:jc w:val="both"/>
               <w:rPr>
@@ -196,7 +192,7 @@
               <w:t>s</w:t>
             </w:r>
           </w:p>
-          <w:p>
+          <w:p wp14:textId="77777777">
             <w:pPr>
               <w:jc w:val="both"/>
               <w:rPr>
@@ -242,31 +238,27 @@
         <w:tc>
           <w:tcPr>
             <w:tcW w:w="3081" w:type="dxa"/>
+            <w:tcMar/>
           </w:tcPr>
-          <w:p>
+          <w:p wp14:textId="5D7C625B">
             <w:pPr>
+              <w:pStyle w:val="Normal"/>
+              <w:ind w:left="360"/>
               <w:jc w:val="both"/>
               <w:rPr>
-                <w:rFonts w:asciiTheme="minorBidi" w:hAnsiTheme="minorBidi"/>
+                <w:rFonts w:ascii="Arial" w:hAnsi="Arial" w:asciiTheme="minorBidi" w:hAnsiTheme="minorBidi"/>
                 <w:sz w:val="24"/>
                 <w:szCs w:val="24"/>
               </w:rPr>
             </w:pPr>
-            <w:r>
-              <w:rPr>
-                <w:rFonts w:asciiTheme="minorBidi" w:hAnsiTheme="minorBidi"/>
-                <w:sz w:val="24"/>
-                <w:szCs w:val="24"/>
-              </w:rPr>
-              <w:t>1.</w:t>
-            </w:r>
           </w:p>
         </w:tc>
         <w:tc>
           <w:tcPr>
             <w:tcW w:w="3081" w:type="dxa"/>
+            <w:tcMar/>
           </w:tcPr>
-          <w:p>
+          <w:p wp14:textId="77777777">
             <w:pPr>
               <w:jc w:val="both"/>
               <w:rPr>
@@ -286,15 +278,16 @@
           </w:p>
         </w:tc>
       </w:tr>
-      <w:tr>
+      <w:tr xmlns:wp14="http://schemas.microsoft.com/office/word/2010/wordml" wp14:textId="77777777">
         <w:trPr>
           <w:trHeight w:val="989"/>
         </w:trPr>
         <w:tc>
           <w:tcPr>
             <w:tcW w:w="3080" w:type="dxa"/>
+            <w:tcMar/>
           </w:tcPr>
-          <w:p>
+          <w:p wp14:textId="77777777">
             <w:pPr>
               <w:jc w:val="both"/>
               <w:rPr>
@@ -316,8 +309,9 @@
         <w:tc>
           <w:tcPr>
             <w:tcW w:w="3081" w:type="dxa"/>
+            <w:tcMar/>
           </w:tcPr>
-          <w:p>
+          <w:p wp14:textId="77777777">
             <w:pPr>
               <w:jc w:val="both"/>
               <w:rPr>
@@ -339,8 +333,9 @@
         <w:tc>
           <w:tcPr>
             <w:tcW w:w="3081" w:type="dxa"/>
+            <w:tcMar/>
           </w:tcPr>
-          <w:p>
+          <w:p wp14:textId="77777777">
             <w:pPr>
               <w:jc w:val="both"/>
               <w:rPr>
@@ -361,7 +356,7 @@
         </w:tc>
       </w:tr>
     </w:tbl>
-    <w:p>
+    <w:p xmlns:wp14="http://schemas.microsoft.com/office/word/2010/wordml" wp14:textId="77777777">
       <w:pPr>
         <w:jc w:val="both"/>
         <w:rPr>
@@ -371,13 +366,13 @@
         </w:rPr>
       </w:pPr>
     </w:p>
-    <w:p>
-      <w:pPr>
-        <w:pBdr>
-          <w:top w:val="single" w:sz="4" w:space="1" w:color="auto"/>
-          <w:left w:val="single" w:sz="4" w:space="4" w:color="auto"/>
-          <w:bottom w:val="single" w:sz="4" w:space="1" w:color="auto"/>
-          <w:right w:val="single" w:sz="4" w:space="4" w:color="auto"/>
+    <w:p xmlns:wp14="http://schemas.microsoft.com/office/word/2010/wordml" wp14:textId="77777777">
+      <w:pPr>
+        <w:pBdr>
+          <w:top w:val="single" w:color="auto" w:sz="4" w:space="1"/>
+          <w:left w:val="single" w:color="auto" w:sz="4" w:space="4"/>
+          <w:bottom w:val="single" w:color="auto" w:sz="4" w:space="1"/>
+          <w:right w:val="single" w:color="auto" w:sz="4" w:space="4"/>
         </w:pBdr>
         <w:jc w:val="both"/>
         <w:rPr>
@@ -395,13 +390,13 @@
         <w:t>Summary of week’s activities:</w:t>
       </w:r>
     </w:p>
-    <w:p>
-      <w:pPr>
-        <w:pBdr>
-          <w:top w:val="single" w:sz="4" w:space="1" w:color="auto"/>
-          <w:left w:val="single" w:sz="4" w:space="4" w:color="auto"/>
-          <w:bottom w:val="single" w:sz="4" w:space="1" w:color="auto"/>
-          <w:right w:val="single" w:sz="4" w:space="4" w:color="auto"/>
+    <w:p xmlns:wp14="http://schemas.microsoft.com/office/word/2010/wordml" wp14:textId="77777777">
+      <w:pPr>
+        <w:pBdr>
+          <w:top w:val="single" w:color="auto" w:sz="4" w:space="1"/>
+          <w:left w:val="single" w:color="auto" w:sz="4" w:space="4"/>
+          <w:bottom w:val="single" w:color="auto" w:sz="4" w:space="1"/>
+          <w:right w:val="single" w:color="auto" w:sz="4" w:space="4"/>
         </w:pBdr>
         <w:jc w:val="both"/>
         <w:rPr>
@@ -411,13 +406,13 @@
         </w:rPr>
       </w:pPr>
     </w:p>
-    <w:p>
-      <w:pPr>
-        <w:pBdr>
-          <w:top w:val="single" w:sz="4" w:space="1" w:color="auto"/>
-          <w:left w:val="single" w:sz="4" w:space="4" w:color="auto"/>
-          <w:bottom w:val="single" w:sz="4" w:space="1" w:color="auto"/>
-          <w:right w:val="single" w:sz="4" w:space="4" w:color="auto"/>
+    <w:p xmlns:wp14="http://schemas.microsoft.com/office/word/2010/wordml" wp14:textId="77777777">
+      <w:pPr>
+        <w:pBdr>
+          <w:top w:val="single" w:color="auto" w:sz="4" w:space="1"/>
+          <w:left w:val="single" w:color="auto" w:sz="4" w:space="4"/>
+          <w:bottom w:val="single" w:color="auto" w:sz="4" w:space="1"/>
+          <w:right w:val="single" w:color="auto" w:sz="4" w:space="4"/>
         </w:pBdr>
         <w:jc w:val="both"/>
         <w:rPr>
@@ -427,13 +422,13 @@
         </w:rPr>
       </w:pPr>
     </w:p>
-    <w:p>
-      <w:pPr>
-        <w:pBdr>
-          <w:top w:val="single" w:sz="4" w:space="1" w:color="auto"/>
-          <w:left w:val="single" w:sz="4" w:space="4" w:color="auto"/>
-          <w:bottom w:val="single" w:sz="4" w:space="1" w:color="auto"/>
-          <w:right w:val="single" w:sz="4" w:space="4" w:color="auto"/>
+    <w:p xmlns:wp14="http://schemas.microsoft.com/office/word/2010/wordml" wp14:textId="77777777">
+      <w:pPr>
+        <w:pBdr>
+          <w:top w:val="single" w:color="auto" w:sz="4" w:space="1"/>
+          <w:left w:val="single" w:color="auto" w:sz="4" w:space="4"/>
+          <w:bottom w:val="single" w:color="auto" w:sz="4" w:space="1"/>
+          <w:right w:val="single" w:color="auto" w:sz="4" w:space="4"/>
         </w:pBdr>
         <w:jc w:val="both"/>
         <w:rPr>
@@ -443,7 +438,7 @@
         </w:rPr>
       </w:pPr>
     </w:p>
-    <w:p>
+    <w:p xmlns:wp14="http://schemas.microsoft.com/office/word/2010/wordml" wp14:textId="77777777">
       <w:pPr>
         <w:jc w:val="both"/>
         <w:rPr>
@@ -453,13 +448,13 @@
         </w:rPr>
       </w:pPr>
     </w:p>
-    <w:p>
-      <w:pPr>
-        <w:pBdr>
-          <w:top w:val="single" w:sz="4" w:space="1" w:color="auto"/>
-          <w:left w:val="single" w:sz="4" w:space="4" w:color="auto"/>
-          <w:bottom w:val="single" w:sz="4" w:space="1" w:color="auto"/>
-          <w:right w:val="single" w:sz="4" w:space="4" w:color="auto"/>
+    <w:p xmlns:wp14="http://schemas.microsoft.com/office/word/2010/wordml" wp14:textId="77777777">
+      <w:pPr>
+        <w:pBdr>
+          <w:top w:val="single" w:color="auto" w:sz="4" w:space="1"/>
+          <w:left w:val="single" w:color="auto" w:sz="4" w:space="4"/>
+          <w:bottom w:val="single" w:color="auto" w:sz="4" w:space="1"/>
+          <w:right w:val="single" w:color="auto" w:sz="4" w:space="4"/>
         </w:pBdr>
         <w:jc w:val="both"/>
         <w:rPr>
@@ -477,13 +472,13 @@
         <w:t>Problem, issues and concerns:</w:t>
       </w:r>
     </w:p>
-    <w:p>
-      <w:pPr>
-        <w:pBdr>
-          <w:top w:val="single" w:sz="4" w:space="1" w:color="auto"/>
-          <w:left w:val="single" w:sz="4" w:space="4" w:color="auto"/>
-          <w:bottom w:val="single" w:sz="4" w:space="1" w:color="auto"/>
-          <w:right w:val="single" w:sz="4" w:space="4" w:color="auto"/>
+    <w:p xmlns:wp14="http://schemas.microsoft.com/office/word/2010/wordml" wp14:textId="77777777">
+      <w:pPr>
+        <w:pBdr>
+          <w:top w:val="single" w:color="auto" w:sz="4" w:space="1"/>
+          <w:left w:val="single" w:color="auto" w:sz="4" w:space="4"/>
+          <w:bottom w:val="single" w:color="auto" w:sz="4" w:space="1"/>
+          <w:right w:val="single" w:color="auto" w:sz="4" w:space="4"/>
         </w:pBdr>
         <w:jc w:val="both"/>
         <w:rPr>
@@ -493,13 +488,13 @@
         </w:rPr>
       </w:pPr>
     </w:p>
-    <w:p>
-      <w:pPr>
-        <w:pBdr>
-          <w:top w:val="single" w:sz="4" w:space="1" w:color="auto"/>
-          <w:left w:val="single" w:sz="4" w:space="4" w:color="auto"/>
-          <w:bottom w:val="single" w:sz="4" w:space="1" w:color="auto"/>
-          <w:right w:val="single" w:sz="4" w:space="4" w:color="auto"/>
+    <w:p xmlns:wp14="http://schemas.microsoft.com/office/word/2010/wordml" wp14:textId="77777777">
+      <w:pPr>
+        <w:pBdr>
+          <w:top w:val="single" w:color="auto" w:sz="4" w:space="1"/>
+          <w:left w:val="single" w:color="auto" w:sz="4" w:space="4"/>
+          <w:bottom w:val="single" w:color="auto" w:sz="4" w:space="1"/>
+          <w:right w:val="single" w:color="auto" w:sz="4" w:space="4"/>
         </w:pBdr>
         <w:jc w:val="both"/>
         <w:rPr>
@@ -509,13 +504,13 @@
         </w:rPr>
       </w:pPr>
     </w:p>
-    <w:p>
-      <w:pPr>
-        <w:pBdr>
-          <w:top w:val="single" w:sz="4" w:space="1" w:color="auto"/>
-          <w:left w:val="single" w:sz="4" w:space="4" w:color="auto"/>
-          <w:bottom w:val="single" w:sz="4" w:space="1" w:color="auto"/>
-          <w:right w:val="single" w:sz="4" w:space="4" w:color="auto"/>
+    <w:p xmlns:wp14="http://schemas.microsoft.com/office/word/2010/wordml" wp14:textId="77777777">
+      <w:pPr>
+        <w:pBdr>
+          <w:top w:val="single" w:color="auto" w:sz="4" w:space="1"/>
+          <w:left w:val="single" w:color="auto" w:sz="4" w:space="4"/>
+          <w:bottom w:val="single" w:color="auto" w:sz="4" w:space="1"/>
+          <w:right w:val="single" w:color="auto" w:sz="4" w:space="4"/>
         </w:pBdr>
         <w:jc w:val="both"/>
         <w:rPr>
@@ -525,7 +520,7 @@
         </w:rPr>
       </w:pPr>
     </w:p>
-    <w:p>
+    <w:p xmlns:wp14="http://schemas.microsoft.com/office/word/2010/wordml" wp14:textId="77777777">
       <w:pPr>
         <w:jc w:val="both"/>
         <w:rPr>
@@ -535,13 +530,13 @@
         </w:rPr>
       </w:pPr>
     </w:p>
-    <w:p>
-      <w:pPr>
-        <w:pBdr>
-          <w:top w:val="single" w:sz="4" w:space="1" w:color="auto"/>
-          <w:left w:val="single" w:sz="4" w:space="4" w:color="auto"/>
-          <w:bottom w:val="single" w:sz="4" w:space="1" w:color="auto"/>
-          <w:right w:val="single" w:sz="4" w:space="4" w:color="auto"/>
+    <w:p xmlns:wp14="http://schemas.microsoft.com/office/word/2010/wordml" wp14:textId="77777777">
+      <w:pPr>
+        <w:pBdr>
+          <w:top w:val="single" w:color="auto" w:sz="4" w:space="1"/>
+          <w:left w:val="single" w:color="auto" w:sz="4" w:space="4"/>
+          <w:bottom w:val="single" w:color="auto" w:sz="4" w:space="1"/>
+          <w:right w:val="single" w:color="auto" w:sz="4" w:space="4"/>
         </w:pBdr>
         <w:jc w:val="both"/>
         <w:rPr>
@@ -559,13 +554,13 @@
         <w:t>Tasks for next week/Actions for next meeting:</w:t>
       </w:r>
     </w:p>
-    <w:p>
-      <w:pPr>
-        <w:pBdr>
-          <w:top w:val="single" w:sz="4" w:space="1" w:color="auto"/>
-          <w:left w:val="single" w:sz="4" w:space="4" w:color="auto"/>
-          <w:bottom w:val="single" w:sz="4" w:space="1" w:color="auto"/>
-          <w:right w:val="single" w:sz="4" w:space="4" w:color="auto"/>
+    <w:p xmlns:wp14="http://schemas.microsoft.com/office/word/2010/wordml" wp14:textId="77777777">
+      <w:pPr>
+        <w:pBdr>
+          <w:top w:val="single" w:color="auto" w:sz="4" w:space="1"/>
+          <w:left w:val="single" w:color="auto" w:sz="4" w:space="4"/>
+          <w:bottom w:val="single" w:color="auto" w:sz="4" w:space="1"/>
+          <w:right w:val="single" w:color="auto" w:sz="4" w:space="4"/>
         </w:pBdr>
         <w:jc w:val="both"/>
         <w:rPr>
@@ -575,13 +570,13 @@
         </w:rPr>
       </w:pPr>
     </w:p>
-    <w:p>
-      <w:pPr>
-        <w:pBdr>
-          <w:top w:val="single" w:sz="4" w:space="1" w:color="auto"/>
-          <w:left w:val="single" w:sz="4" w:space="4" w:color="auto"/>
-          <w:bottom w:val="single" w:sz="4" w:space="1" w:color="auto"/>
-          <w:right w:val="single" w:sz="4" w:space="4" w:color="auto"/>
+    <w:p xmlns:wp14="http://schemas.microsoft.com/office/word/2010/wordml" wp14:textId="77777777">
+      <w:pPr>
+        <w:pBdr>
+          <w:top w:val="single" w:color="auto" w:sz="4" w:space="1"/>
+          <w:left w:val="single" w:color="auto" w:sz="4" w:space="4"/>
+          <w:bottom w:val="single" w:color="auto" w:sz="4" w:space="1"/>
+          <w:right w:val="single" w:color="auto" w:sz="4" w:space="4"/>
         </w:pBdr>
         <w:jc w:val="both"/>
         <w:rPr>
@@ -591,13 +586,13 @@
         </w:rPr>
       </w:pPr>
     </w:p>
-    <w:p>
-      <w:pPr>
-        <w:pBdr>
-          <w:top w:val="single" w:sz="4" w:space="1" w:color="auto"/>
-          <w:left w:val="single" w:sz="4" w:space="4" w:color="auto"/>
-          <w:bottom w:val="single" w:sz="4" w:space="1" w:color="auto"/>
-          <w:right w:val="single" w:sz="4" w:space="4" w:color="auto"/>
+    <w:p xmlns:wp14="http://schemas.microsoft.com/office/word/2010/wordml" wp14:textId="77777777">
+      <w:pPr>
+        <w:pBdr>
+          <w:top w:val="single" w:color="auto" w:sz="4" w:space="1"/>
+          <w:left w:val="single" w:color="auto" w:sz="4" w:space="4"/>
+          <w:bottom w:val="single" w:color="auto" w:sz="4" w:space="1"/>
+          <w:right w:val="single" w:color="auto" w:sz="4" w:space="4"/>
         </w:pBdr>
         <w:jc w:val="both"/>
         <w:rPr>
@@ -607,7 +602,7 @@
         </w:rPr>
       </w:pPr>
     </w:p>
-    <w:p>
+    <w:p xmlns:wp14="http://schemas.microsoft.com/office/word/2010/wordml" wp14:textId="77777777">
       <w:pPr>
         <w:jc w:val="both"/>
         <w:rPr>
@@ -624,15 +619,15 @@
           <w:szCs w:val="30"/>
           <w:lang w:val="en-US" w:eastAsia="zh-TW"/>
         </w:rPr>
-        <w:pict>
+        <w:pict w14:anchorId="3182C3E4">
           <v:shapetype id="_x0000_t202" coordsize="21600,21600" o:spt="202" path="m,l,21600r21600,l21600,xe">
             <v:stroke joinstyle="miter"/>
             <v:path gradientshapeok="t" o:connecttype="rect"/>
           </v:shapetype>
-          <v:shape id="_x0000_s1028" type="#_x0000_t202" style="position:absolute;left:0;text-align:left;margin-left:-24pt;margin-top:10.15pt;width:128.25pt;height:39.75pt;z-index:251662336;mso-width-relative:margin;mso-height-relative:margin" filled="f" stroked="f">
+          <v:shape id="_x0000_s1028" style="position:absolute;left:0;text-align:left;margin-left:-24pt;margin-top:10.15pt;width:128.25pt;height:39.75pt;z-index:251662336;mso-width-relative:margin;mso-height-relative:margin" filled="f" stroked="f" type="#_x0000_t202">
             <v:textbox>
               <w:txbxContent>
-                <w:p>
+                <w:p wp14:textId="77777777">
                   <w:pPr>
                     <w:jc w:val="center"/>
                   </w:pPr>
@@ -646,13 +641,13 @@
         </w:pict>
       </w:r>
     </w:p>
-    <w:p>
-      <w:pPr>
-        <w:pBdr>
-          <w:top w:val="single" w:sz="4" w:space="1" w:color="auto"/>
-          <w:left w:val="single" w:sz="4" w:space="4" w:color="auto"/>
-          <w:bottom w:val="single" w:sz="4" w:space="1" w:color="auto"/>
-          <w:right w:val="single" w:sz="4" w:space="4" w:color="auto"/>
+    <w:p xmlns:wp14="http://schemas.microsoft.com/office/word/2010/wordml" wp14:textId="77777777">
+      <w:pPr>
+        <w:pBdr>
+          <w:top w:val="single" w:color="auto" w:sz="4" w:space="1"/>
+          <w:left w:val="single" w:color="auto" w:sz="4" w:space="4"/>
+          <w:bottom w:val="single" w:color="auto" w:sz="4" w:space="1"/>
+          <w:right w:val="single" w:color="auto" w:sz="4" w:space="4"/>
         </w:pBdr>
         <w:jc w:val="both"/>
         <w:rPr>
@@ -670,13 +665,13 @@
         <w:t>Progress Assessment: □ Unsatisfactory   □ Satisfactory    □ Good</w:t>
       </w:r>
     </w:p>
-    <w:p>
-      <w:pPr>
-        <w:pBdr>
-          <w:top w:val="single" w:sz="4" w:space="1" w:color="auto"/>
-          <w:left w:val="single" w:sz="4" w:space="4" w:color="auto"/>
-          <w:bottom w:val="single" w:sz="4" w:space="1" w:color="auto"/>
-          <w:right w:val="single" w:sz="4" w:space="4" w:color="auto"/>
+    <w:p xmlns:wp14="http://schemas.microsoft.com/office/word/2010/wordml" wp14:textId="77777777">
+      <w:pPr>
+        <w:pBdr>
+          <w:top w:val="single" w:color="auto" w:sz="4" w:space="1"/>
+          <w:left w:val="single" w:color="auto" w:sz="4" w:space="4"/>
+          <w:bottom w:val="single" w:color="auto" w:sz="4" w:space="1"/>
+          <w:right w:val="single" w:color="auto" w:sz="4" w:space="4"/>
         </w:pBdr>
         <w:jc w:val="both"/>
         <w:rPr>
@@ -694,29 +689,29 @@
         <w:t>Comments/Recommendations:</w:t>
       </w:r>
     </w:p>
-    <w:p>
-      <w:pPr>
-        <w:pBdr>
-          <w:top w:val="single" w:sz="4" w:space="1" w:color="auto"/>
-          <w:left w:val="single" w:sz="4" w:space="4" w:color="auto"/>
-          <w:bottom w:val="single" w:sz="4" w:space="1" w:color="auto"/>
-          <w:right w:val="single" w:sz="4" w:space="4" w:color="auto"/>
-        </w:pBdr>
-        <w:jc w:val="both"/>
-        <w:rPr>
-          <w:rFonts w:asciiTheme="minorBidi" w:hAnsiTheme="minorBidi"/>
-          <w:sz w:val="24"/>
-          <w:szCs w:val="24"/>
-        </w:rPr>
-      </w:pPr>
-    </w:p>
-    <w:p>
-      <w:pPr>
-        <w:pBdr>
-          <w:top w:val="single" w:sz="4" w:space="1" w:color="auto"/>
-          <w:left w:val="single" w:sz="4" w:space="4" w:color="auto"/>
-          <w:bottom w:val="single" w:sz="4" w:space="1" w:color="auto"/>
-          <w:right w:val="single" w:sz="4" w:space="4" w:color="auto"/>
+    <w:p xmlns:wp14="http://schemas.microsoft.com/office/word/2010/wordml" wp14:textId="77777777">
+      <w:pPr>
+        <w:pBdr>
+          <w:top w:val="single" w:color="auto" w:sz="4" w:space="1"/>
+          <w:left w:val="single" w:color="auto" w:sz="4" w:space="4"/>
+          <w:bottom w:val="single" w:color="auto" w:sz="4" w:space="1"/>
+          <w:right w:val="single" w:color="auto" w:sz="4" w:space="4"/>
+        </w:pBdr>
+        <w:jc w:val="both"/>
+        <w:rPr>
+          <w:rFonts w:asciiTheme="minorBidi" w:hAnsiTheme="minorBidi"/>
+          <w:sz w:val="24"/>
+          <w:szCs w:val="24"/>
+        </w:rPr>
+      </w:pPr>
+    </w:p>
+    <w:p xmlns:wp14="http://schemas.microsoft.com/office/word/2010/wordml" wp14:textId="77777777">
+      <w:pPr>
+        <w:pBdr>
+          <w:top w:val="single" w:color="auto" w:sz="4" w:space="1"/>
+          <w:left w:val="single" w:color="auto" w:sz="4" w:space="4"/>
+          <w:bottom w:val="single" w:color="auto" w:sz="4" w:space="1"/>
+          <w:right w:val="single" w:color="auto" w:sz="4" w:space="4"/>
         </w:pBdr>
         <w:jc w:val="both"/>
         <w:rPr>
@@ -734,7 +729,7 @@
         <w:t>Supervisor Signature:</w:t>
       </w:r>
     </w:p>
-    <w:p>
+    <w:p xmlns:wp14="http://schemas.microsoft.com/office/word/2010/wordml" wp14:textId="77777777">
       <w:pPr>
         <w:jc w:val="center"/>
         <w:rPr>
@@ -775,7 +770,7 @@
         <w:t>2</w:t>
       </w:r>
     </w:p>
-    <w:p>
+    <w:p xmlns:wp14="http://schemas.microsoft.com/office/word/2010/wordml" wp14:textId="77777777">
       <w:pPr>
         <w:jc w:val="both"/>
         <w:rPr>
@@ -823,10 +818,17 @@
           <w:szCs w:val="24"/>
         </w:rPr>
         <w:tab/>
+      </w:r>
+      <w:r>
+        <w:rPr>
+          <w:rFonts w:asciiTheme="minorBidi" w:hAnsiTheme="minorBidi"/>
+          <w:sz w:val="24"/>
+          <w:szCs w:val="24"/>
+        </w:rPr>
         <w:t>Supervisor:</w:t>
       </w:r>
     </w:p>
-    <w:p>
+    <w:p xmlns:wp14="http://schemas.microsoft.com/office/word/2010/wordml" wp14:textId="77777777">
       <w:pPr>
         <w:jc w:val="both"/>
         <w:rPr>
@@ -855,7 +857,7 @@
         <w:gridCol w:w="3081"/>
         <w:gridCol w:w="3081"/>
       </w:tblGrid>
-      <w:tr>
+      <w:tr xmlns:wp14="http://schemas.microsoft.com/office/word/2010/wordml" wp14:textId="77777777">
         <w:trPr>
           <w:trHeight w:val="1051"/>
         </w:trPr>
@@ -863,7 +865,7 @@
           <w:tcPr>
             <w:tcW w:w="3080" w:type="dxa"/>
           </w:tcPr>
-          <w:p>
+          <w:p wp14:textId="77777777">
             <w:pPr>
               <w:jc w:val="both"/>
               <w:rPr>
@@ -889,7 +891,7 @@
               <w:t>s</w:t>
             </w:r>
           </w:p>
-          <w:p>
+          <w:p wp14:textId="77777777">
             <w:pPr>
               <w:jc w:val="both"/>
               <w:rPr>
@@ -936,7 +938,7 @@
           <w:tcPr>
             <w:tcW w:w="3081" w:type="dxa"/>
           </w:tcPr>
-          <w:p>
+          <w:p wp14:textId="77777777">
             <w:pPr>
               <w:jc w:val="both"/>
               <w:rPr>
@@ -959,7 +961,7 @@
           <w:tcPr>
             <w:tcW w:w="3081" w:type="dxa"/>
           </w:tcPr>
-          <w:p>
+          <w:p wp14:textId="77777777">
             <w:pPr>
               <w:jc w:val="both"/>
               <w:rPr>
@@ -979,7 +981,7 @@
           </w:p>
         </w:tc>
       </w:tr>
-      <w:tr>
+      <w:tr xmlns:wp14="http://schemas.microsoft.com/office/word/2010/wordml" wp14:textId="77777777">
         <w:trPr>
           <w:trHeight w:val="1128"/>
         </w:trPr>
@@ -987,7 +989,7 @@
           <w:tcPr>
             <w:tcW w:w="3080" w:type="dxa"/>
           </w:tcPr>
-          <w:p>
+          <w:p wp14:textId="77777777">
             <w:pPr>
               <w:jc w:val="both"/>
               <w:rPr>
@@ -1010,7 +1012,7 @@
           <w:tcPr>
             <w:tcW w:w="3081" w:type="dxa"/>
           </w:tcPr>
-          <w:p>
+          <w:p wp14:textId="77777777">
             <w:pPr>
               <w:jc w:val="both"/>
               <w:rPr>
@@ -1033,7 +1035,7 @@
           <w:tcPr>
             <w:tcW w:w="3081" w:type="dxa"/>
           </w:tcPr>
-          <w:p>
+          <w:p wp14:textId="77777777">
             <w:pPr>
               <w:jc w:val="both"/>
               <w:rPr>
@@ -1054,7 +1056,7 @@
         </w:tc>
       </w:tr>
     </w:tbl>
-    <w:p>
+    <w:p xmlns:wp14="http://schemas.microsoft.com/office/word/2010/wordml" wp14:textId="77777777">
       <w:pPr>
         <w:jc w:val="both"/>
         <w:rPr>
@@ -1064,13 +1066,13 @@
         </w:rPr>
       </w:pPr>
     </w:p>
-    <w:p>
-      <w:pPr>
-        <w:pBdr>
-          <w:top w:val="single" w:sz="4" w:space="1" w:color="auto"/>
-          <w:left w:val="single" w:sz="4" w:space="4" w:color="auto"/>
-          <w:bottom w:val="single" w:sz="4" w:space="1" w:color="auto"/>
-          <w:right w:val="single" w:sz="4" w:space="4" w:color="auto"/>
+    <w:p xmlns:wp14="http://schemas.microsoft.com/office/word/2010/wordml" wp14:textId="77777777">
+      <w:pPr>
+        <w:pBdr>
+          <w:top w:val="single" w:color="auto" w:sz="4" w:space="1"/>
+          <w:left w:val="single" w:color="auto" w:sz="4" w:space="4"/>
+          <w:bottom w:val="single" w:color="auto" w:sz="4" w:space="1"/>
+          <w:right w:val="single" w:color="auto" w:sz="4" w:space="4"/>
         </w:pBdr>
         <w:jc w:val="both"/>
         <w:rPr>
@@ -1088,13 +1090,13 @@
         <w:t>Summary of week’s activities:</w:t>
       </w:r>
     </w:p>
-    <w:p>
-      <w:pPr>
-        <w:pBdr>
-          <w:top w:val="single" w:sz="4" w:space="1" w:color="auto"/>
-          <w:left w:val="single" w:sz="4" w:space="4" w:color="auto"/>
-          <w:bottom w:val="single" w:sz="4" w:space="1" w:color="auto"/>
-          <w:right w:val="single" w:sz="4" w:space="4" w:color="auto"/>
+    <w:p xmlns:wp14="http://schemas.microsoft.com/office/word/2010/wordml" wp14:textId="77777777">
+      <w:pPr>
+        <w:pBdr>
+          <w:top w:val="single" w:color="auto" w:sz="4" w:space="1"/>
+          <w:left w:val="single" w:color="auto" w:sz="4" w:space="4"/>
+          <w:bottom w:val="single" w:color="auto" w:sz="4" w:space="1"/>
+          <w:right w:val="single" w:color="auto" w:sz="4" w:space="4"/>
         </w:pBdr>
         <w:jc w:val="both"/>
         <w:rPr>
@@ -1104,13 +1106,13 @@
         </w:rPr>
       </w:pPr>
     </w:p>
-    <w:p>
-      <w:pPr>
-        <w:pBdr>
-          <w:top w:val="single" w:sz="4" w:space="1" w:color="auto"/>
-          <w:left w:val="single" w:sz="4" w:space="4" w:color="auto"/>
-          <w:bottom w:val="single" w:sz="4" w:space="1" w:color="auto"/>
-          <w:right w:val="single" w:sz="4" w:space="4" w:color="auto"/>
+    <w:p xmlns:wp14="http://schemas.microsoft.com/office/word/2010/wordml" wp14:textId="77777777">
+      <w:pPr>
+        <w:pBdr>
+          <w:top w:val="single" w:color="auto" w:sz="4" w:space="1"/>
+          <w:left w:val="single" w:color="auto" w:sz="4" w:space="4"/>
+          <w:bottom w:val="single" w:color="auto" w:sz="4" w:space="1"/>
+          <w:right w:val="single" w:color="auto" w:sz="4" w:space="4"/>
         </w:pBdr>
         <w:jc w:val="both"/>
         <w:rPr>
@@ -1120,13 +1122,13 @@
         </w:rPr>
       </w:pPr>
     </w:p>
-    <w:p>
-      <w:pPr>
-        <w:pBdr>
-          <w:top w:val="single" w:sz="4" w:space="1" w:color="auto"/>
-          <w:left w:val="single" w:sz="4" w:space="4" w:color="auto"/>
-          <w:bottom w:val="single" w:sz="4" w:space="1" w:color="auto"/>
-          <w:right w:val="single" w:sz="4" w:space="4" w:color="auto"/>
+    <w:p xmlns:wp14="http://schemas.microsoft.com/office/word/2010/wordml" wp14:textId="77777777">
+      <w:pPr>
+        <w:pBdr>
+          <w:top w:val="single" w:color="auto" w:sz="4" w:space="1"/>
+          <w:left w:val="single" w:color="auto" w:sz="4" w:space="4"/>
+          <w:bottom w:val="single" w:color="auto" w:sz="4" w:space="1"/>
+          <w:right w:val="single" w:color="auto" w:sz="4" w:space="4"/>
         </w:pBdr>
         <w:jc w:val="both"/>
         <w:rPr>
@@ -1136,7 +1138,7 @@
         </w:rPr>
       </w:pPr>
     </w:p>
-    <w:p>
+    <w:p xmlns:wp14="http://schemas.microsoft.com/office/word/2010/wordml" wp14:textId="77777777">
       <w:pPr>
         <w:jc w:val="both"/>
         <w:rPr>
@@ -1146,13 +1148,13 @@
         </w:rPr>
       </w:pPr>
     </w:p>
-    <w:p>
-      <w:pPr>
-        <w:pBdr>
-          <w:top w:val="single" w:sz="4" w:space="1" w:color="auto"/>
-          <w:left w:val="single" w:sz="4" w:space="4" w:color="auto"/>
-          <w:bottom w:val="single" w:sz="4" w:space="1" w:color="auto"/>
-          <w:right w:val="single" w:sz="4" w:space="4" w:color="auto"/>
+    <w:p xmlns:wp14="http://schemas.microsoft.com/office/word/2010/wordml" wp14:textId="77777777">
+      <w:pPr>
+        <w:pBdr>
+          <w:top w:val="single" w:color="auto" w:sz="4" w:space="1"/>
+          <w:left w:val="single" w:color="auto" w:sz="4" w:space="4"/>
+          <w:bottom w:val="single" w:color="auto" w:sz="4" w:space="1"/>
+          <w:right w:val="single" w:color="auto" w:sz="4" w:space="4"/>
         </w:pBdr>
         <w:jc w:val="both"/>
         <w:rPr>
@@ -1170,13 +1172,13 @@
         <w:t>Problem, issues and concerns:</w:t>
       </w:r>
     </w:p>
-    <w:p>
-      <w:pPr>
-        <w:pBdr>
-          <w:top w:val="single" w:sz="4" w:space="1" w:color="auto"/>
-          <w:left w:val="single" w:sz="4" w:space="4" w:color="auto"/>
-          <w:bottom w:val="single" w:sz="4" w:space="1" w:color="auto"/>
-          <w:right w:val="single" w:sz="4" w:space="4" w:color="auto"/>
+    <w:p xmlns:wp14="http://schemas.microsoft.com/office/word/2010/wordml" wp14:textId="77777777">
+      <w:pPr>
+        <w:pBdr>
+          <w:top w:val="single" w:color="auto" w:sz="4" w:space="1"/>
+          <w:left w:val="single" w:color="auto" w:sz="4" w:space="4"/>
+          <w:bottom w:val="single" w:color="auto" w:sz="4" w:space="1"/>
+          <w:right w:val="single" w:color="auto" w:sz="4" w:space="4"/>
         </w:pBdr>
         <w:jc w:val="both"/>
         <w:rPr>
@@ -1186,13 +1188,13 @@
         </w:rPr>
       </w:pPr>
     </w:p>
-    <w:p>
-      <w:pPr>
-        <w:pBdr>
-          <w:top w:val="single" w:sz="4" w:space="1" w:color="auto"/>
-          <w:left w:val="single" w:sz="4" w:space="4" w:color="auto"/>
-          <w:bottom w:val="single" w:sz="4" w:space="1" w:color="auto"/>
-          <w:right w:val="single" w:sz="4" w:space="4" w:color="auto"/>
+    <w:p xmlns:wp14="http://schemas.microsoft.com/office/word/2010/wordml" wp14:textId="77777777">
+      <w:pPr>
+        <w:pBdr>
+          <w:top w:val="single" w:color="auto" w:sz="4" w:space="1"/>
+          <w:left w:val="single" w:color="auto" w:sz="4" w:space="4"/>
+          <w:bottom w:val="single" w:color="auto" w:sz="4" w:space="1"/>
+          <w:right w:val="single" w:color="auto" w:sz="4" w:space="4"/>
         </w:pBdr>
         <w:jc w:val="both"/>
         <w:rPr>
@@ -1202,13 +1204,13 @@
         </w:rPr>
       </w:pPr>
     </w:p>
-    <w:p>
-      <w:pPr>
-        <w:pBdr>
-          <w:top w:val="single" w:sz="4" w:space="1" w:color="auto"/>
-          <w:left w:val="single" w:sz="4" w:space="4" w:color="auto"/>
-          <w:bottom w:val="single" w:sz="4" w:space="1" w:color="auto"/>
-          <w:right w:val="single" w:sz="4" w:space="4" w:color="auto"/>
+    <w:p xmlns:wp14="http://schemas.microsoft.com/office/word/2010/wordml" wp14:textId="77777777">
+      <w:pPr>
+        <w:pBdr>
+          <w:top w:val="single" w:color="auto" w:sz="4" w:space="1"/>
+          <w:left w:val="single" w:color="auto" w:sz="4" w:space="4"/>
+          <w:bottom w:val="single" w:color="auto" w:sz="4" w:space="1"/>
+          <w:right w:val="single" w:color="auto" w:sz="4" w:space="4"/>
         </w:pBdr>
         <w:jc w:val="both"/>
         <w:rPr>
@@ -1218,7 +1220,7 @@
         </w:rPr>
       </w:pPr>
     </w:p>
-    <w:p>
+    <w:p xmlns:wp14="http://schemas.microsoft.com/office/word/2010/wordml" wp14:textId="77777777">
       <w:pPr>
         <w:jc w:val="both"/>
         <w:rPr>
@@ -1228,13 +1230,13 @@
         </w:rPr>
       </w:pPr>
     </w:p>
-    <w:p>
-      <w:pPr>
-        <w:pBdr>
-          <w:top w:val="single" w:sz="4" w:space="1" w:color="auto"/>
-          <w:left w:val="single" w:sz="4" w:space="4" w:color="auto"/>
-          <w:bottom w:val="single" w:sz="4" w:space="1" w:color="auto"/>
-          <w:right w:val="single" w:sz="4" w:space="4" w:color="auto"/>
+    <w:p xmlns:wp14="http://schemas.microsoft.com/office/word/2010/wordml" wp14:textId="77777777">
+      <w:pPr>
+        <w:pBdr>
+          <w:top w:val="single" w:color="auto" w:sz="4" w:space="1"/>
+          <w:left w:val="single" w:color="auto" w:sz="4" w:space="4"/>
+          <w:bottom w:val="single" w:color="auto" w:sz="4" w:space="1"/>
+          <w:right w:val="single" w:color="auto" w:sz="4" w:space="4"/>
         </w:pBdr>
         <w:jc w:val="both"/>
         <w:rPr>
@@ -1252,13 +1254,13 @@
         <w:t>Tasks for next week/Actions for next meeting:</w:t>
       </w:r>
     </w:p>
-    <w:p>
-      <w:pPr>
-        <w:pBdr>
-          <w:top w:val="single" w:sz="4" w:space="1" w:color="auto"/>
-          <w:left w:val="single" w:sz="4" w:space="4" w:color="auto"/>
-          <w:bottom w:val="single" w:sz="4" w:space="1" w:color="auto"/>
-          <w:right w:val="single" w:sz="4" w:space="4" w:color="auto"/>
+    <w:p xmlns:wp14="http://schemas.microsoft.com/office/word/2010/wordml" wp14:textId="77777777">
+      <w:pPr>
+        <w:pBdr>
+          <w:top w:val="single" w:color="auto" w:sz="4" w:space="1"/>
+          <w:left w:val="single" w:color="auto" w:sz="4" w:space="4"/>
+          <w:bottom w:val="single" w:color="auto" w:sz="4" w:space="1"/>
+          <w:right w:val="single" w:color="auto" w:sz="4" w:space="4"/>
         </w:pBdr>
         <w:jc w:val="both"/>
         <w:rPr>
@@ -1268,13 +1270,13 @@
         </w:rPr>
       </w:pPr>
     </w:p>
-    <w:p>
-      <w:pPr>
-        <w:pBdr>
-          <w:top w:val="single" w:sz="4" w:space="1" w:color="auto"/>
-          <w:left w:val="single" w:sz="4" w:space="4" w:color="auto"/>
-          <w:bottom w:val="single" w:sz="4" w:space="1" w:color="auto"/>
-          <w:right w:val="single" w:sz="4" w:space="4" w:color="auto"/>
+    <w:p xmlns:wp14="http://schemas.microsoft.com/office/word/2010/wordml" wp14:textId="77777777">
+      <w:pPr>
+        <w:pBdr>
+          <w:top w:val="single" w:color="auto" w:sz="4" w:space="1"/>
+          <w:left w:val="single" w:color="auto" w:sz="4" w:space="4"/>
+          <w:bottom w:val="single" w:color="auto" w:sz="4" w:space="1"/>
+          <w:right w:val="single" w:color="auto" w:sz="4" w:space="4"/>
         </w:pBdr>
         <w:jc w:val="both"/>
         <w:rPr>
@@ -1284,13 +1286,13 @@
         </w:rPr>
       </w:pPr>
     </w:p>
-    <w:p>
-      <w:pPr>
-        <w:pBdr>
-          <w:top w:val="single" w:sz="4" w:space="1" w:color="auto"/>
-          <w:left w:val="single" w:sz="4" w:space="4" w:color="auto"/>
-          <w:bottom w:val="single" w:sz="4" w:space="1" w:color="auto"/>
-          <w:right w:val="single" w:sz="4" w:space="4" w:color="auto"/>
+    <w:p xmlns:wp14="http://schemas.microsoft.com/office/word/2010/wordml" wp14:textId="77777777">
+      <w:pPr>
+        <w:pBdr>
+          <w:top w:val="single" w:color="auto" w:sz="4" w:space="1"/>
+          <w:left w:val="single" w:color="auto" w:sz="4" w:space="4"/>
+          <w:bottom w:val="single" w:color="auto" w:sz="4" w:space="1"/>
+          <w:right w:val="single" w:color="auto" w:sz="4" w:space="4"/>
         </w:pBdr>
         <w:jc w:val="both"/>
         <w:rPr>
@@ -1300,7 +1302,7 @@
         </w:rPr>
       </w:pPr>
     </w:p>
-    <w:p>
+    <w:p xmlns:wp14="http://schemas.microsoft.com/office/word/2010/wordml" wp14:textId="77777777">
       <w:pPr>
         <w:jc w:val="both"/>
         <w:rPr>
@@ -1317,11 +1319,11 @@
           <w:szCs w:val="30"/>
           <w:lang w:val="en-US" w:eastAsia="zh-TW"/>
         </w:rPr>
-        <w:pict>
-          <v:shape id="_x0000_s1029" type="#_x0000_t202" style="position:absolute;left:0;text-align:left;margin-left:-24pt;margin-top:10.15pt;width:128.25pt;height:39.75pt;z-index:251664384;mso-width-relative:margin;mso-height-relative:margin" filled="f" stroked="f">
+        <w:pict w14:anchorId="76FF8D6E">
+          <v:shape id="_x0000_s1029" style="position:absolute;left:0;text-align:left;margin-left:-24pt;margin-top:10.15pt;width:128.25pt;height:39.75pt;z-index:251664384;mso-width-relative:margin;mso-height-relative:margin" filled="f" stroked="f" type="#_x0000_t202">
             <v:textbox>
               <w:txbxContent>
-                <w:p>
+                <w:p wp14:textId="77777777">
                   <w:pPr>
                     <w:jc w:val="center"/>
                   </w:pPr>
@@ -1335,13 +1337,13 @@
         </w:pict>
       </w:r>
     </w:p>
-    <w:p>
-      <w:pPr>
-        <w:pBdr>
-          <w:top w:val="single" w:sz="4" w:space="1" w:color="auto"/>
-          <w:left w:val="single" w:sz="4" w:space="4" w:color="auto"/>
-          <w:bottom w:val="single" w:sz="4" w:space="1" w:color="auto"/>
-          <w:right w:val="single" w:sz="4" w:space="4" w:color="auto"/>
+    <w:p xmlns:wp14="http://schemas.microsoft.com/office/word/2010/wordml" wp14:textId="77777777">
+      <w:pPr>
+        <w:pBdr>
+          <w:top w:val="single" w:color="auto" w:sz="4" w:space="1"/>
+          <w:left w:val="single" w:color="auto" w:sz="4" w:space="4"/>
+          <w:bottom w:val="single" w:color="auto" w:sz="4" w:space="1"/>
+          <w:right w:val="single" w:color="auto" w:sz="4" w:space="4"/>
         </w:pBdr>
         <w:jc w:val="both"/>
         <w:rPr>
@@ -1359,13 +1361,13 @@
         <w:t>Progress Assessment: □ Unsatisfactory   □ Satisfactory    □ Good</w:t>
       </w:r>
     </w:p>
-    <w:p>
-      <w:pPr>
-        <w:pBdr>
-          <w:top w:val="single" w:sz="4" w:space="1" w:color="auto"/>
-          <w:left w:val="single" w:sz="4" w:space="4" w:color="auto"/>
-          <w:bottom w:val="single" w:sz="4" w:space="1" w:color="auto"/>
-          <w:right w:val="single" w:sz="4" w:space="4" w:color="auto"/>
+    <w:p xmlns:wp14="http://schemas.microsoft.com/office/word/2010/wordml" wp14:textId="77777777">
+      <w:pPr>
+        <w:pBdr>
+          <w:top w:val="single" w:color="auto" w:sz="4" w:space="1"/>
+          <w:left w:val="single" w:color="auto" w:sz="4" w:space="4"/>
+          <w:bottom w:val="single" w:color="auto" w:sz="4" w:space="1"/>
+          <w:right w:val="single" w:color="auto" w:sz="4" w:space="4"/>
         </w:pBdr>
         <w:jc w:val="both"/>
         <w:rPr>
@@ -1383,29 +1385,29 @@
         <w:t>Comments/Recommendations:</w:t>
       </w:r>
     </w:p>
-    <w:p>
-      <w:pPr>
-        <w:pBdr>
-          <w:top w:val="single" w:sz="4" w:space="1" w:color="auto"/>
-          <w:left w:val="single" w:sz="4" w:space="4" w:color="auto"/>
-          <w:bottom w:val="single" w:sz="4" w:space="1" w:color="auto"/>
-          <w:right w:val="single" w:sz="4" w:space="4" w:color="auto"/>
-        </w:pBdr>
-        <w:jc w:val="both"/>
-        <w:rPr>
-          <w:rFonts w:asciiTheme="minorBidi" w:hAnsiTheme="minorBidi"/>
-          <w:sz w:val="24"/>
-          <w:szCs w:val="24"/>
-        </w:rPr>
-      </w:pPr>
-    </w:p>
-    <w:p>
-      <w:pPr>
-        <w:pBdr>
-          <w:top w:val="single" w:sz="4" w:space="1" w:color="auto"/>
-          <w:left w:val="single" w:sz="4" w:space="4" w:color="auto"/>
-          <w:bottom w:val="single" w:sz="4" w:space="1" w:color="auto"/>
-          <w:right w:val="single" w:sz="4" w:space="4" w:color="auto"/>
+    <w:p xmlns:wp14="http://schemas.microsoft.com/office/word/2010/wordml" wp14:textId="77777777">
+      <w:pPr>
+        <w:pBdr>
+          <w:top w:val="single" w:color="auto" w:sz="4" w:space="1"/>
+          <w:left w:val="single" w:color="auto" w:sz="4" w:space="4"/>
+          <w:bottom w:val="single" w:color="auto" w:sz="4" w:space="1"/>
+          <w:right w:val="single" w:color="auto" w:sz="4" w:space="4"/>
+        </w:pBdr>
+        <w:jc w:val="both"/>
+        <w:rPr>
+          <w:rFonts w:asciiTheme="minorBidi" w:hAnsiTheme="minorBidi"/>
+          <w:sz w:val="24"/>
+          <w:szCs w:val="24"/>
+        </w:rPr>
+      </w:pPr>
+    </w:p>
+    <w:p xmlns:wp14="http://schemas.microsoft.com/office/word/2010/wordml" wp14:textId="77777777">
+      <w:pPr>
+        <w:pBdr>
+          <w:top w:val="single" w:color="auto" w:sz="4" w:space="1"/>
+          <w:left w:val="single" w:color="auto" w:sz="4" w:space="4"/>
+          <w:bottom w:val="single" w:color="auto" w:sz="4" w:space="1"/>
+          <w:right w:val="single" w:color="auto" w:sz="4" w:space="4"/>
         </w:pBdr>
         <w:jc w:val="both"/>
         <w:rPr>
@@ -1423,7 +1425,7 @@
         <w:t>Supervisor Signature:</w:t>
       </w:r>
     </w:p>
-    <w:p>
+    <w:p xmlns:wp14="http://schemas.microsoft.com/office/word/2010/wordml" wp14:textId="77777777">
       <w:pPr>
         <w:jc w:val="center"/>
         <w:rPr>
@@ -1464,7 +1466,7 @@
         <w:t>3</w:t>
       </w:r>
     </w:p>
-    <w:p>
+    <w:p xmlns:wp14="http://schemas.microsoft.com/office/word/2010/wordml" wp14:textId="77777777">
       <w:pPr>
         <w:jc w:val="both"/>
         <w:rPr>
@@ -1512,10 +1514,17 @@
           <w:szCs w:val="24"/>
         </w:rPr>
         <w:tab/>
+      </w:r>
+      <w:r>
+        <w:rPr>
+          <w:rFonts w:asciiTheme="minorBidi" w:hAnsiTheme="minorBidi"/>
+          <w:sz w:val="24"/>
+          <w:szCs w:val="24"/>
+        </w:rPr>
         <w:t>Supervisor:</w:t>
       </w:r>
     </w:p>
-    <w:p>
+    <w:p xmlns:wp14="http://schemas.microsoft.com/office/word/2010/wordml" wp14:textId="77777777">
       <w:pPr>
         <w:jc w:val="both"/>
         <w:rPr>
@@ -1544,7 +1553,7 @@
         <w:gridCol w:w="3081"/>
         <w:gridCol w:w="3081"/>
       </w:tblGrid>
-      <w:tr>
+      <w:tr xmlns:wp14="http://schemas.microsoft.com/office/word/2010/wordml" wp14:textId="77777777">
         <w:trPr>
           <w:trHeight w:val="1051"/>
         </w:trPr>
@@ -1552,7 +1561,7 @@
           <w:tcPr>
             <w:tcW w:w="3080" w:type="dxa"/>
           </w:tcPr>
-          <w:p>
+          <w:p wp14:textId="77777777">
             <w:pPr>
               <w:jc w:val="both"/>
               <w:rPr>
@@ -1578,7 +1587,7 @@
               <w:t>s</w:t>
             </w:r>
           </w:p>
-          <w:p>
+          <w:p wp14:textId="77777777">
             <w:pPr>
               <w:spacing w:after="200" w:line="276" w:lineRule="auto"/>
               <w:jc w:val="both"/>
@@ -1610,7 +1619,7 @@
           <w:tcPr>
             <w:tcW w:w="3081" w:type="dxa"/>
           </w:tcPr>
-          <w:p>
+          <w:p wp14:textId="77777777">
             <w:pPr>
               <w:spacing w:after="200" w:line="276" w:lineRule="auto"/>
               <w:jc w:val="both"/>
@@ -1634,7 +1643,7 @@
           <w:tcPr>
             <w:tcW w:w="3081" w:type="dxa"/>
           </w:tcPr>
-          <w:p>
+          <w:p wp14:textId="77777777">
             <w:pPr>
               <w:spacing w:after="200" w:line="276" w:lineRule="auto"/>
               <w:jc w:val="both"/>
@@ -1655,7 +1664,7 @@
           </w:p>
         </w:tc>
       </w:tr>
-      <w:tr>
+      <w:tr xmlns:wp14="http://schemas.microsoft.com/office/word/2010/wordml" wp14:textId="77777777">
         <w:trPr>
           <w:trHeight w:val="1128"/>
         </w:trPr>
@@ -1663,7 +1672,7 @@
           <w:tcPr>
             <w:tcW w:w="3080" w:type="dxa"/>
           </w:tcPr>
-          <w:p>
+          <w:p wp14:textId="77777777">
             <w:pPr>
               <w:spacing w:after="200" w:line="276" w:lineRule="auto"/>
               <w:jc w:val="both"/>
@@ -1687,7 +1696,7 @@
           <w:tcPr>
             <w:tcW w:w="3081" w:type="dxa"/>
           </w:tcPr>
-          <w:p>
+          <w:p wp14:textId="77777777">
             <w:pPr>
               <w:spacing w:after="200" w:line="276" w:lineRule="auto"/>
               <w:jc w:val="both"/>
@@ -1711,7 +1720,7 @@
           <w:tcPr>
             <w:tcW w:w="3081" w:type="dxa"/>
           </w:tcPr>
-          <w:p>
+          <w:p wp14:textId="77777777">
             <w:pPr>
               <w:spacing w:after="200" w:line="276" w:lineRule="auto"/>
               <w:jc w:val="both"/>
@@ -1733,7 +1742,7 @@
         </w:tc>
       </w:tr>
     </w:tbl>
-    <w:p>
+    <w:p xmlns:wp14="http://schemas.microsoft.com/office/word/2010/wordml" wp14:textId="77777777">
       <w:pPr>
         <w:jc w:val="both"/>
         <w:rPr>
@@ -1743,13 +1752,13 @@
         </w:rPr>
       </w:pPr>
     </w:p>
-    <w:p>
-      <w:pPr>
-        <w:pBdr>
-          <w:top w:val="single" w:sz="4" w:space="1" w:color="auto"/>
-          <w:left w:val="single" w:sz="4" w:space="4" w:color="auto"/>
-          <w:bottom w:val="single" w:sz="4" w:space="1" w:color="auto"/>
-          <w:right w:val="single" w:sz="4" w:space="4" w:color="auto"/>
+    <w:p xmlns:wp14="http://schemas.microsoft.com/office/word/2010/wordml" wp14:textId="77777777">
+      <w:pPr>
+        <w:pBdr>
+          <w:top w:val="single" w:color="auto" w:sz="4" w:space="1"/>
+          <w:left w:val="single" w:color="auto" w:sz="4" w:space="4"/>
+          <w:bottom w:val="single" w:color="auto" w:sz="4" w:space="1"/>
+          <w:right w:val="single" w:color="auto" w:sz="4" w:space="4"/>
         </w:pBdr>
         <w:jc w:val="both"/>
         <w:rPr>
@@ -1767,13 +1776,13 @@
         <w:t>Summary of week’s activities:</w:t>
       </w:r>
     </w:p>
-    <w:p>
-      <w:pPr>
-        <w:pBdr>
-          <w:top w:val="single" w:sz="4" w:space="1" w:color="auto"/>
-          <w:left w:val="single" w:sz="4" w:space="4" w:color="auto"/>
-          <w:bottom w:val="single" w:sz="4" w:space="1" w:color="auto"/>
-          <w:right w:val="single" w:sz="4" w:space="4" w:color="auto"/>
+    <w:p xmlns:wp14="http://schemas.microsoft.com/office/word/2010/wordml" wp14:textId="77777777">
+      <w:pPr>
+        <w:pBdr>
+          <w:top w:val="single" w:color="auto" w:sz="4" w:space="1"/>
+          <w:left w:val="single" w:color="auto" w:sz="4" w:space="4"/>
+          <w:bottom w:val="single" w:color="auto" w:sz="4" w:space="1"/>
+          <w:right w:val="single" w:color="auto" w:sz="4" w:space="4"/>
         </w:pBdr>
         <w:jc w:val="both"/>
         <w:rPr>
@@ -1783,13 +1792,13 @@
         </w:rPr>
       </w:pPr>
     </w:p>
-    <w:p>
-      <w:pPr>
-        <w:pBdr>
-          <w:top w:val="single" w:sz="4" w:space="1" w:color="auto"/>
-          <w:left w:val="single" w:sz="4" w:space="4" w:color="auto"/>
-          <w:bottom w:val="single" w:sz="4" w:space="1" w:color="auto"/>
-          <w:right w:val="single" w:sz="4" w:space="4" w:color="auto"/>
+    <w:p xmlns:wp14="http://schemas.microsoft.com/office/word/2010/wordml" wp14:textId="77777777">
+      <w:pPr>
+        <w:pBdr>
+          <w:top w:val="single" w:color="auto" w:sz="4" w:space="1"/>
+          <w:left w:val="single" w:color="auto" w:sz="4" w:space="4"/>
+          <w:bottom w:val="single" w:color="auto" w:sz="4" w:space="1"/>
+          <w:right w:val="single" w:color="auto" w:sz="4" w:space="4"/>
         </w:pBdr>
         <w:jc w:val="both"/>
         <w:rPr>
@@ -1799,13 +1808,13 @@
         </w:rPr>
       </w:pPr>
     </w:p>
-    <w:p>
-      <w:pPr>
-        <w:pBdr>
-          <w:top w:val="single" w:sz="4" w:space="1" w:color="auto"/>
-          <w:left w:val="single" w:sz="4" w:space="4" w:color="auto"/>
-          <w:bottom w:val="single" w:sz="4" w:space="1" w:color="auto"/>
-          <w:right w:val="single" w:sz="4" w:space="4" w:color="auto"/>
+    <w:p xmlns:wp14="http://schemas.microsoft.com/office/word/2010/wordml" wp14:textId="77777777">
+      <w:pPr>
+        <w:pBdr>
+          <w:top w:val="single" w:color="auto" w:sz="4" w:space="1"/>
+          <w:left w:val="single" w:color="auto" w:sz="4" w:space="4"/>
+          <w:bottom w:val="single" w:color="auto" w:sz="4" w:space="1"/>
+          <w:right w:val="single" w:color="auto" w:sz="4" w:space="4"/>
         </w:pBdr>
         <w:jc w:val="both"/>
         <w:rPr>
@@ -1815,7 +1824,7 @@
         </w:rPr>
       </w:pPr>
     </w:p>
-    <w:p>
+    <w:p xmlns:wp14="http://schemas.microsoft.com/office/word/2010/wordml" wp14:textId="77777777">
       <w:pPr>
         <w:jc w:val="both"/>
         <w:rPr>
@@ -1825,13 +1834,13 @@
         </w:rPr>
       </w:pPr>
     </w:p>
-    <w:p>
-      <w:pPr>
-        <w:pBdr>
-          <w:top w:val="single" w:sz="4" w:space="1" w:color="auto"/>
-          <w:left w:val="single" w:sz="4" w:space="4" w:color="auto"/>
-          <w:bottom w:val="single" w:sz="4" w:space="1" w:color="auto"/>
-          <w:right w:val="single" w:sz="4" w:space="4" w:color="auto"/>
+    <w:p xmlns:wp14="http://schemas.microsoft.com/office/word/2010/wordml" wp14:textId="77777777">
+      <w:pPr>
+        <w:pBdr>
+          <w:top w:val="single" w:color="auto" w:sz="4" w:space="1"/>
+          <w:left w:val="single" w:color="auto" w:sz="4" w:space="4"/>
+          <w:bottom w:val="single" w:color="auto" w:sz="4" w:space="1"/>
+          <w:right w:val="single" w:color="auto" w:sz="4" w:space="4"/>
         </w:pBdr>
         <w:jc w:val="both"/>
         <w:rPr>
@@ -1849,13 +1858,13 @@
         <w:t>Problem, issues and concerns:</w:t>
       </w:r>
     </w:p>
-    <w:p>
-      <w:pPr>
-        <w:pBdr>
-          <w:top w:val="single" w:sz="4" w:space="1" w:color="auto"/>
-          <w:left w:val="single" w:sz="4" w:space="4" w:color="auto"/>
-          <w:bottom w:val="single" w:sz="4" w:space="1" w:color="auto"/>
-          <w:right w:val="single" w:sz="4" w:space="4" w:color="auto"/>
+    <w:p xmlns:wp14="http://schemas.microsoft.com/office/word/2010/wordml" wp14:textId="77777777">
+      <w:pPr>
+        <w:pBdr>
+          <w:top w:val="single" w:color="auto" w:sz="4" w:space="1"/>
+          <w:left w:val="single" w:color="auto" w:sz="4" w:space="4"/>
+          <w:bottom w:val="single" w:color="auto" w:sz="4" w:space="1"/>
+          <w:right w:val="single" w:color="auto" w:sz="4" w:space="4"/>
         </w:pBdr>
         <w:jc w:val="both"/>
         <w:rPr>
@@ -1865,13 +1874,13 @@
         </w:rPr>
       </w:pPr>
     </w:p>
-    <w:p>
-      <w:pPr>
-        <w:pBdr>
-          <w:top w:val="single" w:sz="4" w:space="1" w:color="auto"/>
-          <w:left w:val="single" w:sz="4" w:space="4" w:color="auto"/>
-          <w:bottom w:val="single" w:sz="4" w:space="1" w:color="auto"/>
-          <w:right w:val="single" w:sz="4" w:space="4" w:color="auto"/>
+    <w:p xmlns:wp14="http://schemas.microsoft.com/office/word/2010/wordml" wp14:textId="77777777">
+      <w:pPr>
+        <w:pBdr>
+          <w:top w:val="single" w:color="auto" w:sz="4" w:space="1"/>
+          <w:left w:val="single" w:color="auto" w:sz="4" w:space="4"/>
+          <w:bottom w:val="single" w:color="auto" w:sz="4" w:space="1"/>
+          <w:right w:val="single" w:color="auto" w:sz="4" w:space="4"/>
         </w:pBdr>
         <w:jc w:val="both"/>
         <w:rPr>
@@ -1881,13 +1890,13 @@
         </w:rPr>
       </w:pPr>
     </w:p>
-    <w:p>
-      <w:pPr>
-        <w:pBdr>
-          <w:top w:val="single" w:sz="4" w:space="1" w:color="auto"/>
-          <w:left w:val="single" w:sz="4" w:space="4" w:color="auto"/>
-          <w:bottom w:val="single" w:sz="4" w:space="1" w:color="auto"/>
-          <w:right w:val="single" w:sz="4" w:space="4" w:color="auto"/>
+    <w:p xmlns:wp14="http://schemas.microsoft.com/office/word/2010/wordml" wp14:textId="77777777">
+      <w:pPr>
+        <w:pBdr>
+          <w:top w:val="single" w:color="auto" w:sz="4" w:space="1"/>
+          <w:left w:val="single" w:color="auto" w:sz="4" w:space="4"/>
+          <w:bottom w:val="single" w:color="auto" w:sz="4" w:space="1"/>
+          <w:right w:val="single" w:color="auto" w:sz="4" w:space="4"/>
         </w:pBdr>
         <w:jc w:val="both"/>
         <w:rPr>
@@ -1897,7 +1906,7 @@
         </w:rPr>
       </w:pPr>
     </w:p>
-    <w:p>
+    <w:p xmlns:wp14="http://schemas.microsoft.com/office/word/2010/wordml" wp14:textId="77777777">
       <w:pPr>
         <w:jc w:val="both"/>
         <w:rPr>
@@ -1907,13 +1916,13 @@
         </w:rPr>
       </w:pPr>
     </w:p>
-    <w:p>
-      <w:pPr>
-        <w:pBdr>
-          <w:top w:val="single" w:sz="4" w:space="1" w:color="auto"/>
-          <w:left w:val="single" w:sz="4" w:space="4" w:color="auto"/>
-          <w:bottom w:val="single" w:sz="4" w:space="1" w:color="auto"/>
-          <w:right w:val="single" w:sz="4" w:space="4" w:color="auto"/>
+    <w:p xmlns:wp14="http://schemas.microsoft.com/office/word/2010/wordml" wp14:textId="77777777">
+      <w:pPr>
+        <w:pBdr>
+          <w:top w:val="single" w:color="auto" w:sz="4" w:space="1"/>
+          <w:left w:val="single" w:color="auto" w:sz="4" w:space="4"/>
+          <w:bottom w:val="single" w:color="auto" w:sz="4" w:space="1"/>
+          <w:right w:val="single" w:color="auto" w:sz="4" w:space="4"/>
         </w:pBdr>
         <w:jc w:val="both"/>
         <w:rPr>
@@ -1931,13 +1940,13 @@
         <w:t>Tasks for next week/Actions for next meeting:</w:t>
       </w:r>
     </w:p>
-    <w:p>
-      <w:pPr>
-        <w:pBdr>
-          <w:top w:val="single" w:sz="4" w:space="1" w:color="auto"/>
-          <w:left w:val="single" w:sz="4" w:space="4" w:color="auto"/>
-          <w:bottom w:val="single" w:sz="4" w:space="1" w:color="auto"/>
-          <w:right w:val="single" w:sz="4" w:space="4" w:color="auto"/>
+    <w:p xmlns:wp14="http://schemas.microsoft.com/office/word/2010/wordml" wp14:textId="77777777">
+      <w:pPr>
+        <w:pBdr>
+          <w:top w:val="single" w:color="auto" w:sz="4" w:space="1"/>
+          <w:left w:val="single" w:color="auto" w:sz="4" w:space="4"/>
+          <w:bottom w:val="single" w:color="auto" w:sz="4" w:space="1"/>
+          <w:right w:val="single" w:color="auto" w:sz="4" w:space="4"/>
         </w:pBdr>
         <w:jc w:val="both"/>
         <w:rPr>
@@ -1947,13 +1956,13 @@
         </w:rPr>
       </w:pPr>
     </w:p>
-    <w:p>
-      <w:pPr>
-        <w:pBdr>
-          <w:top w:val="single" w:sz="4" w:space="1" w:color="auto"/>
-          <w:left w:val="single" w:sz="4" w:space="4" w:color="auto"/>
-          <w:bottom w:val="single" w:sz="4" w:space="1" w:color="auto"/>
-          <w:right w:val="single" w:sz="4" w:space="4" w:color="auto"/>
+    <w:p xmlns:wp14="http://schemas.microsoft.com/office/word/2010/wordml" wp14:textId="77777777">
+      <w:pPr>
+        <w:pBdr>
+          <w:top w:val="single" w:color="auto" w:sz="4" w:space="1"/>
+          <w:left w:val="single" w:color="auto" w:sz="4" w:space="4"/>
+          <w:bottom w:val="single" w:color="auto" w:sz="4" w:space="1"/>
+          <w:right w:val="single" w:color="auto" w:sz="4" w:space="4"/>
         </w:pBdr>
         <w:jc w:val="both"/>
         <w:rPr>
@@ -1963,13 +1972,13 @@
         </w:rPr>
       </w:pPr>
     </w:p>
-    <w:p>
-      <w:pPr>
-        <w:pBdr>
-          <w:top w:val="single" w:sz="4" w:space="1" w:color="auto"/>
-          <w:left w:val="single" w:sz="4" w:space="4" w:color="auto"/>
-          <w:bottom w:val="single" w:sz="4" w:space="1" w:color="auto"/>
-          <w:right w:val="single" w:sz="4" w:space="4" w:color="auto"/>
+    <w:p xmlns:wp14="http://schemas.microsoft.com/office/word/2010/wordml" wp14:textId="77777777">
+      <w:pPr>
+        <w:pBdr>
+          <w:top w:val="single" w:color="auto" w:sz="4" w:space="1"/>
+          <w:left w:val="single" w:color="auto" w:sz="4" w:space="4"/>
+          <w:bottom w:val="single" w:color="auto" w:sz="4" w:space="1"/>
+          <w:right w:val="single" w:color="auto" w:sz="4" w:space="4"/>
         </w:pBdr>
         <w:jc w:val="both"/>
         <w:rPr>
@@ -1979,7 +1988,7 @@
         </w:rPr>
       </w:pPr>
     </w:p>
-    <w:p>
+    <w:p xmlns:wp14="http://schemas.microsoft.com/office/word/2010/wordml" wp14:textId="77777777">
       <w:pPr>
         <w:jc w:val="both"/>
         <w:rPr>
@@ -1996,11 +2005,11 @@
           <w:szCs w:val="30"/>
           <w:lang w:val="en-US" w:eastAsia="zh-TW"/>
         </w:rPr>
-        <w:pict>
-          <v:shape id="_x0000_s1030" type="#_x0000_t202" style="position:absolute;left:0;text-align:left;margin-left:-24pt;margin-top:10.15pt;width:128.25pt;height:39.75pt;z-index:251666432;mso-width-relative:margin;mso-height-relative:margin" filled="f" stroked="f">
+        <w:pict w14:anchorId="18DA452B">
+          <v:shape id="_x0000_s1030" style="position:absolute;left:0;text-align:left;margin-left:-24pt;margin-top:10.15pt;width:128.25pt;height:39.75pt;z-index:251666432;mso-width-relative:margin;mso-height-relative:margin" filled="f" stroked="f" type="#_x0000_t202">
             <v:textbox>
               <w:txbxContent>
-                <w:p>
+                <w:p wp14:textId="77777777">
                   <w:pPr>
                     <w:jc w:val="center"/>
                   </w:pPr>
@@ -2014,13 +2023,13 @@
         </w:pict>
       </w:r>
     </w:p>
-    <w:p>
-      <w:pPr>
-        <w:pBdr>
-          <w:top w:val="single" w:sz="4" w:space="1" w:color="auto"/>
-          <w:left w:val="single" w:sz="4" w:space="4" w:color="auto"/>
-          <w:bottom w:val="single" w:sz="4" w:space="1" w:color="auto"/>
-          <w:right w:val="single" w:sz="4" w:space="4" w:color="auto"/>
+    <w:p xmlns:wp14="http://schemas.microsoft.com/office/word/2010/wordml" wp14:textId="77777777">
+      <w:pPr>
+        <w:pBdr>
+          <w:top w:val="single" w:color="auto" w:sz="4" w:space="1"/>
+          <w:left w:val="single" w:color="auto" w:sz="4" w:space="4"/>
+          <w:bottom w:val="single" w:color="auto" w:sz="4" w:space="1"/>
+          <w:right w:val="single" w:color="auto" w:sz="4" w:space="4"/>
         </w:pBdr>
         <w:jc w:val="both"/>
         <w:rPr>
@@ -2038,13 +2047,13 @@
         <w:t>Progress Assessment: □ Unsatisfactory   □ Satisfactory    □ Good</w:t>
       </w:r>
     </w:p>
-    <w:p>
-      <w:pPr>
-        <w:pBdr>
-          <w:top w:val="single" w:sz="4" w:space="1" w:color="auto"/>
-          <w:left w:val="single" w:sz="4" w:space="4" w:color="auto"/>
-          <w:bottom w:val="single" w:sz="4" w:space="1" w:color="auto"/>
-          <w:right w:val="single" w:sz="4" w:space="4" w:color="auto"/>
+    <w:p xmlns:wp14="http://schemas.microsoft.com/office/word/2010/wordml" wp14:textId="77777777">
+      <w:pPr>
+        <w:pBdr>
+          <w:top w:val="single" w:color="auto" w:sz="4" w:space="1"/>
+          <w:left w:val="single" w:color="auto" w:sz="4" w:space="4"/>
+          <w:bottom w:val="single" w:color="auto" w:sz="4" w:space="1"/>
+          <w:right w:val="single" w:color="auto" w:sz="4" w:space="4"/>
         </w:pBdr>
         <w:jc w:val="both"/>
         <w:rPr>
@@ -2062,29 +2071,29 @@
         <w:t>Comments/Recommendations:</w:t>
       </w:r>
     </w:p>
-    <w:p>
-      <w:pPr>
-        <w:pBdr>
-          <w:top w:val="single" w:sz="4" w:space="1" w:color="auto"/>
-          <w:left w:val="single" w:sz="4" w:space="4" w:color="auto"/>
-          <w:bottom w:val="single" w:sz="4" w:space="1" w:color="auto"/>
-          <w:right w:val="single" w:sz="4" w:space="4" w:color="auto"/>
-        </w:pBdr>
-        <w:jc w:val="both"/>
-        <w:rPr>
-          <w:rFonts w:asciiTheme="minorBidi" w:hAnsiTheme="minorBidi"/>
-          <w:sz w:val="24"/>
-          <w:szCs w:val="24"/>
-        </w:rPr>
-      </w:pPr>
-    </w:p>
-    <w:p>
-      <w:pPr>
-        <w:pBdr>
-          <w:top w:val="single" w:sz="4" w:space="1" w:color="auto"/>
-          <w:left w:val="single" w:sz="4" w:space="4" w:color="auto"/>
-          <w:bottom w:val="single" w:sz="4" w:space="1" w:color="auto"/>
-          <w:right w:val="single" w:sz="4" w:space="4" w:color="auto"/>
+    <w:p xmlns:wp14="http://schemas.microsoft.com/office/word/2010/wordml" wp14:textId="77777777">
+      <w:pPr>
+        <w:pBdr>
+          <w:top w:val="single" w:color="auto" w:sz="4" w:space="1"/>
+          <w:left w:val="single" w:color="auto" w:sz="4" w:space="4"/>
+          <w:bottom w:val="single" w:color="auto" w:sz="4" w:space="1"/>
+          <w:right w:val="single" w:color="auto" w:sz="4" w:space="4"/>
+        </w:pBdr>
+        <w:jc w:val="both"/>
+        <w:rPr>
+          <w:rFonts w:asciiTheme="minorBidi" w:hAnsiTheme="minorBidi"/>
+          <w:sz w:val="24"/>
+          <w:szCs w:val="24"/>
+        </w:rPr>
+      </w:pPr>
+    </w:p>
+    <w:p xmlns:wp14="http://schemas.microsoft.com/office/word/2010/wordml" wp14:textId="77777777">
+      <w:pPr>
+        <w:pBdr>
+          <w:top w:val="single" w:color="auto" w:sz="4" w:space="1"/>
+          <w:left w:val="single" w:color="auto" w:sz="4" w:space="4"/>
+          <w:bottom w:val="single" w:color="auto" w:sz="4" w:space="1"/>
+          <w:right w:val="single" w:color="auto" w:sz="4" w:space="4"/>
         </w:pBdr>
         <w:jc w:val="both"/>
         <w:rPr>
@@ -2102,7 +2111,7 @@
         <w:t>Supervisor Signature:</w:t>
       </w:r>
     </w:p>
-    <w:p>
+    <w:p xmlns:wp14="http://schemas.microsoft.com/office/word/2010/wordml" wp14:textId="77777777">
       <w:pPr>
         <w:jc w:val="center"/>
         <w:rPr>
@@ -2143,7 +2152,7 @@
         <w:t>4</w:t>
       </w:r>
     </w:p>
-    <w:p>
+    <w:p xmlns:wp14="http://schemas.microsoft.com/office/word/2010/wordml" wp14:textId="77777777">
       <w:pPr>
         <w:jc w:val="both"/>
         <w:rPr>
@@ -2191,10 +2200,17 @@
           <w:szCs w:val="24"/>
         </w:rPr>
         <w:tab/>
+      </w:r>
+      <w:r>
+        <w:rPr>
+          <w:rFonts w:asciiTheme="minorBidi" w:hAnsiTheme="minorBidi"/>
+          <w:sz w:val="24"/>
+          <w:szCs w:val="24"/>
+        </w:rPr>
         <w:t>Supervisor:</w:t>
       </w:r>
     </w:p>
-    <w:p>
+    <w:p xmlns:wp14="http://schemas.microsoft.com/office/word/2010/wordml" wp14:textId="77777777">
       <w:pPr>
         <w:jc w:val="both"/>
         <w:rPr>
@@ -2223,7 +2239,7 @@
         <w:gridCol w:w="3081"/>
         <w:gridCol w:w="3081"/>
       </w:tblGrid>
-      <w:tr>
+      <w:tr xmlns:wp14="http://schemas.microsoft.com/office/word/2010/wordml" wp14:textId="77777777">
         <w:trPr>
           <w:trHeight w:val="1051"/>
         </w:trPr>
@@ -2231,7 +2247,7 @@
           <w:tcPr>
             <w:tcW w:w="3080" w:type="dxa"/>
           </w:tcPr>
-          <w:p>
+          <w:p wp14:textId="77777777">
             <w:pPr>
               <w:jc w:val="both"/>
               <w:rPr>
@@ -2257,7 +2273,7 @@
               <w:t>s</w:t>
             </w:r>
           </w:p>
-          <w:p>
+          <w:p wp14:textId="77777777">
             <w:pPr>
               <w:jc w:val="both"/>
               <w:rPr>
@@ -2304,7 +2320,7 @@
           <w:tcPr>
             <w:tcW w:w="3081" w:type="dxa"/>
           </w:tcPr>
-          <w:p>
+          <w:p wp14:textId="77777777">
             <w:pPr>
               <w:jc w:val="both"/>
               <w:rPr>
@@ -2327,7 +2343,7 @@
           <w:tcPr>
             <w:tcW w:w="3081" w:type="dxa"/>
           </w:tcPr>
-          <w:p>
+          <w:p wp14:textId="77777777">
             <w:pPr>
               <w:jc w:val="both"/>
               <w:rPr>
@@ -2347,7 +2363,7 @@
           </w:p>
         </w:tc>
       </w:tr>
-      <w:tr>
+      <w:tr xmlns:wp14="http://schemas.microsoft.com/office/word/2010/wordml" wp14:textId="77777777">
         <w:trPr>
           <w:trHeight w:val="1128"/>
         </w:trPr>
@@ -2355,7 +2371,7 @@
           <w:tcPr>
             <w:tcW w:w="3080" w:type="dxa"/>
           </w:tcPr>
-          <w:p>
+          <w:p wp14:textId="77777777">
             <w:pPr>
               <w:jc w:val="both"/>
               <w:rPr>
@@ -2378,7 +2394,7 @@
           <w:tcPr>
             <w:tcW w:w="3081" w:type="dxa"/>
           </w:tcPr>
-          <w:p>
+          <w:p wp14:textId="77777777">
             <w:pPr>
               <w:jc w:val="both"/>
               <w:rPr>
@@ -2401,7 +2417,7 @@
           <w:tcPr>
             <w:tcW w:w="3081" w:type="dxa"/>
           </w:tcPr>
-          <w:p>
+          <w:p wp14:textId="77777777">
             <w:pPr>
               <w:jc w:val="both"/>
               <w:rPr>
@@ -2422,23 +2438,23 @@
         </w:tc>
       </w:tr>
     </w:tbl>
-    <w:p>
-      <w:pPr>
-        <w:jc w:val="both"/>
-        <w:rPr>
-          <w:rFonts w:asciiTheme="minorBidi" w:hAnsiTheme="minorBidi"/>
-          <w:sz w:val="24"/>
-          <w:szCs w:val="24"/>
-        </w:rPr>
-      </w:pPr>
-    </w:p>
-    <w:p>
-      <w:pPr>
-        <w:pBdr>
-          <w:top w:val="single" w:sz="4" w:space="1" w:color="auto"/>
-          <w:left w:val="single" w:sz="4" w:space="4" w:color="auto"/>
-          <w:bottom w:val="single" w:sz="4" w:space="1" w:color="auto"/>
-          <w:right w:val="single" w:sz="4" w:space="4" w:color="auto"/>
+    <w:p xmlns:wp14="http://schemas.microsoft.com/office/word/2010/wordml" wp14:textId="77777777">
+      <w:pPr>
+        <w:jc w:val="both"/>
+        <w:rPr>
+          <w:rFonts w:asciiTheme="minorBidi" w:hAnsiTheme="minorBidi"/>
+          <w:sz w:val="24"/>
+          <w:szCs w:val="24"/>
+        </w:rPr>
+      </w:pPr>
+    </w:p>
+    <w:p xmlns:wp14="http://schemas.microsoft.com/office/word/2010/wordml" wp14:textId="77777777">
+      <w:pPr>
+        <w:pBdr>
+          <w:top w:val="single" w:color="auto" w:sz="4" w:space="1"/>
+          <w:left w:val="single" w:color="auto" w:sz="4" w:space="4"/>
+          <w:bottom w:val="single" w:color="auto" w:sz="4" w:space="1"/>
+          <w:right w:val="single" w:color="auto" w:sz="4" w:space="4"/>
         </w:pBdr>
         <w:jc w:val="both"/>
         <w:rPr>
@@ -2456,71 +2472,71 @@
         <w:t>Summary of week’s activities:</w:t>
       </w:r>
     </w:p>
-    <w:p>
-      <w:pPr>
-        <w:pBdr>
-          <w:top w:val="single" w:sz="4" w:space="1" w:color="auto"/>
-          <w:left w:val="single" w:sz="4" w:space="4" w:color="auto"/>
-          <w:bottom w:val="single" w:sz="4" w:space="1" w:color="auto"/>
-          <w:right w:val="single" w:sz="4" w:space="4" w:color="auto"/>
-        </w:pBdr>
-        <w:jc w:val="both"/>
-        <w:rPr>
-          <w:rFonts w:asciiTheme="minorBidi" w:hAnsiTheme="minorBidi"/>
-          <w:sz w:val="24"/>
-          <w:szCs w:val="24"/>
-        </w:rPr>
-      </w:pPr>
-    </w:p>
-    <w:p>
-      <w:pPr>
-        <w:pBdr>
-          <w:top w:val="single" w:sz="4" w:space="1" w:color="auto"/>
-          <w:left w:val="single" w:sz="4" w:space="4" w:color="auto"/>
-          <w:bottom w:val="single" w:sz="4" w:space="1" w:color="auto"/>
-          <w:right w:val="single" w:sz="4" w:space="4" w:color="auto"/>
-        </w:pBdr>
-        <w:jc w:val="both"/>
-        <w:rPr>
-          <w:rFonts w:asciiTheme="minorBidi" w:hAnsiTheme="minorBidi"/>
-          <w:sz w:val="24"/>
-          <w:szCs w:val="24"/>
-        </w:rPr>
-      </w:pPr>
-    </w:p>
-    <w:p>
-      <w:pPr>
-        <w:pBdr>
-          <w:top w:val="single" w:sz="4" w:space="1" w:color="auto"/>
-          <w:left w:val="single" w:sz="4" w:space="4" w:color="auto"/>
-          <w:bottom w:val="single" w:sz="4" w:space="1" w:color="auto"/>
-          <w:right w:val="single" w:sz="4" w:space="4" w:color="auto"/>
-        </w:pBdr>
-        <w:jc w:val="both"/>
-        <w:rPr>
-          <w:rFonts w:asciiTheme="minorBidi" w:hAnsiTheme="minorBidi"/>
-          <w:sz w:val="24"/>
-          <w:szCs w:val="24"/>
-        </w:rPr>
-      </w:pPr>
-    </w:p>
-    <w:p>
-      <w:pPr>
-        <w:jc w:val="both"/>
-        <w:rPr>
-          <w:rFonts w:asciiTheme="minorBidi" w:hAnsiTheme="minorBidi"/>
-          <w:sz w:val="24"/>
-          <w:szCs w:val="24"/>
-        </w:rPr>
-      </w:pPr>
-    </w:p>
-    <w:p>
-      <w:pPr>
-        <w:pBdr>
-          <w:top w:val="single" w:sz="4" w:space="1" w:color="auto"/>
-          <w:left w:val="single" w:sz="4" w:space="4" w:color="auto"/>
-          <w:bottom w:val="single" w:sz="4" w:space="1" w:color="auto"/>
-          <w:right w:val="single" w:sz="4" w:space="4" w:color="auto"/>
+    <w:p xmlns:wp14="http://schemas.microsoft.com/office/word/2010/wordml" wp14:textId="77777777">
+      <w:pPr>
+        <w:pBdr>
+          <w:top w:val="single" w:color="auto" w:sz="4" w:space="1"/>
+          <w:left w:val="single" w:color="auto" w:sz="4" w:space="4"/>
+          <w:bottom w:val="single" w:color="auto" w:sz="4" w:space="1"/>
+          <w:right w:val="single" w:color="auto" w:sz="4" w:space="4"/>
+        </w:pBdr>
+        <w:jc w:val="both"/>
+        <w:rPr>
+          <w:rFonts w:asciiTheme="minorBidi" w:hAnsiTheme="minorBidi"/>
+          <w:sz w:val="24"/>
+          <w:szCs w:val="24"/>
+        </w:rPr>
+      </w:pPr>
+    </w:p>
+    <w:p xmlns:wp14="http://schemas.microsoft.com/office/word/2010/wordml" wp14:textId="77777777">
+      <w:pPr>
+        <w:pBdr>
+          <w:top w:val="single" w:color="auto" w:sz="4" w:space="1"/>
+          <w:left w:val="single" w:color="auto" w:sz="4" w:space="4"/>
+          <w:bottom w:val="single" w:color="auto" w:sz="4" w:space="1"/>
+          <w:right w:val="single" w:color="auto" w:sz="4" w:space="4"/>
+        </w:pBdr>
+        <w:jc w:val="both"/>
+        <w:rPr>
+          <w:rFonts w:asciiTheme="minorBidi" w:hAnsiTheme="minorBidi"/>
+          <w:sz w:val="24"/>
+          <w:szCs w:val="24"/>
+        </w:rPr>
+      </w:pPr>
+    </w:p>
+    <w:p xmlns:wp14="http://schemas.microsoft.com/office/word/2010/wordml" wp14:textId="77777777">
+      <w:pPr>
+        <w:pBdr>
+          <w:top w:val="single" w:color="auto" w:sz="4" w:space="1"/>
+          <w:left w:val="single" w:color="auto" w:sz="4" w:space="4"/>
+          <w:bottom w:val="single" w:color="auto" w:sz="4" w:space="1"/>
+          <w:right w:val="single" w:color="auto" w:sz="4" w:space="4"/>
+        </w:pBdr>
+        <w:jc w:val="both"/>
+        <w:rPr>
+          <w:rFonts w:asciiTheme="minorBidi" w:hAnsiTheme="minorBidi"/>
+          <w:sz w:val="24"/>
+          <w:szCs w:val="24"/>
+        </w:rPr>
+      </w:pPr>
+    </w:p>
+    <w:p xmlns:wp14="http://schemas.microsoft.com/office/word/2010/wordml" wp14:textId="77777777">
+      <w:pPr>
+        <w:jc w:val="both"/>
+        <w:rPr>
+          <w:rFonts w:asciiTheme="minorBidi" w:hAnsiTheme="minorBidi"/>
+          <w:sz w:val="24"/>
+          <w:szCs w:val="24"/>
+        </w:rPr>
+      </w:pPr>
+    </w:p>
+    <w:p xmlns:wp14="http://schemas.microsoft.com/office/word/2010/wordml" wp14:textId="77777777">
+      <w:pPr>
+        <w:pBdr>
+          <w:top w:val="single" w:color="auto" w:sz="4" w:space="1"/>
+          <w:left w:val="single" w:color="auto" w:sz="4" w:space="4"/>
+          <w:bottom w:val="single" w:color="auto" w:sz="4" w:space="1"/>
+          <w:right w:val="single" w:color="auto" w:sz="4" w:space="4"/>
         </w:pBdr>
         <w:jc w:val="both"/>
         <w:rPr>
@@ -2538,71 +2554,71 @@
         <w:t>Problem, issues and concerns:</w:t>
       </w:r>
     </w:p>
-    <w:p>
-      <w:pPr>
-        <w:pBdr>
-          <w:top w:val="single" w:sz="4" w:space="1" w:color="auto"/>
-          <w:left w:val="single" w:sz="4" w:space="4" w:color="auto"/>
-          <w:bottom w:val="single" w:sz="4" w:space="1" w:color="auto"/>
-          <w:right w:val="single" w:sz="4" w:space="4" w:color="auto"/>
-        </w:pBdr>
-        <w:jc w:val="both"/>
-        <w:rPr>
-          <w:rFonts w:asciiTheme="minorBidi" w:hAnsiTheme="minorBidi"/>
-          <w:sz w:val="24"/>
-          <w:szCs w:val="24"/>
-        </w:rPr>
-      </w:pPr>
-    </w:p>
-    <w:p>
-      <w:pPr>
-        <w:pBdr>
-          <w:top w:val="single" w:sz="4" w:space="1" w:color="auto"/>
-          <w:left w:val="single" w:sz="4" w:space="4" w:color="auto"/>
-          <w:bottom w:val="single" w:sz="4" w:space="1" w:color="auto"/>
-          <w:right w:val="single" w:sz="4" w:space="4" w:color="auto"/>
-        </w:pBdr>
-        <w:jc w:val="both"/>
-        <w:rPr>
-          <w:rFonts w:asciiTheme="minorBidi" w:hAnsiTheme="minorBidi"/>
-          <w:sz w:val="24"/>
-          <w:szCs w:val="24"/>
-        </w:rPr>
-      </w:pPr>
-    </w:p>
-    <w:p>
-      <w:pPr>
-        <w:pBdr>
-          <w:top w:val="single" w:sz="4" w:space="1" w:color="auto"/>
-          <w:left w:val="single" w:sz="4" w:space="4" w:color="auto"/>
-          <w:bottom w:val="single" w:sz="4" w:space="1" w:color="auto"/>
-          <w:right w:val="single" w:sz="4" w:space="4" w:color="auto"/>
-        </w:pBdr>
-        <w:jc w:val="both"/>
-        <w:rPr>
-          <w:rFonts w:asciiTheme="minorBidi" w:hAnsiTheme="minorBidi"/>
-          <w:sz w:val="24"/>
-          <w:szCs w:val="24"/>
-        </w:rPr>
-      </w:pPr>
-    </w:p>
-    <w:p>
-      <w:pPr>
-        <w:jc w:val="both"/>
-        <w:rPr>
-          <w:rFonts w:asciiTheme="minorBidi" w:hAnsiTheme="minorBidi"/>
-          <w:sz w:val="24"/>
-          <w:szCs w:val="24"/>
-        </w:rPr>
-      </w:pPr>
-    </w:p>
-    <w:p>
-      <w:pPr>
-        <w:pBdr>
-          <w:top w:val="single" w:sz="4" w:space="1" w:color="auto"/>
-          <w:left w:val="single" w:sz="4" w:space="4" w:color="auto"/>
-          <w:bottom w:val="single" w:sz="4" w:space="1" w:color="auto"/>
-          <w:right w:val="single" w:sz="4" w:space="4" w:color="auto"/>
+    <w:p xmlns:wp14="http://schemas.microsoft.com/office/word/2010/wordml" wp14:textId="77777777">
+      <w:pPr>
+        <w:pBdr>
+          <w:top w:val="single" w:color="auto" w:sz="4" w:space="1"/>
+          <w:left w:val="single" w:color="auto" w:sz="4" w:space="4"/>
+          <w:bottom w:val="single" w:color="auto" w:sz="4" w:space="1"/>
+          <w:right w:val="single" w:color="auto" w:sz="4" w:space="4"/>
+        </w:pBdr>
+        <w:jc w:val="both"/>
+        <w:rPr>
+          <w:rFonts w:asciiTheme="minorBidi" w:hAnsiTheme="minorBidi"/>
+          <w:sz w:val="24"/>
+          <w:szCs w:val="24"/>
+        </w:rPr>
+      </w:pPr>
+    </w:p>
+    <w:p xmlns:wp14="http://schemas.microsoft.com/office/word/2010/wordml" wp14:textId="77777777">
+      <w:pPr>
+        <w:pBdr>
+          <w:top w:val="single" w:color="auto" w:sz="4" w:space="1"/>
+          <w:left w:val="single" w:color="auto" w:sz="4" w:space="4"/>
+          <w:bottom w:val="single" w:color="auto" w:sz="4" w:space="1"/>
+          <w:right w:val="single" w:color="auto" w:sz="4" w:space="4"/>
+        </w:pBdr>
+        <w:jc w:val="both"/>
+        <w:rPr>
+          <w:rFonts w:asciiTheme="minorBidi" w:hAnsiTheme="minorBidi"/>
+          <w:sz w:val="24"/>
+          <w:szCs w:val="24"/>
+        </w:rPr>
+      </w:pPr>
+    </w:p>
+    <w:p xmlns:wp14="http://schemas.microsoft.com/office/word/2010/wordml" wp14:textId="77777777">
+      <w:pPr>
+        <w:pBdr>
+          <w:top w:val="single" w:color="auto" w:sz="4" w:space="1"/>
+          <w:left w:val="single" w:color="auto" w:sz="4" w:space="4"/>
+          <w:bottom w:val="single" w:color="auto" w:sz="4" w:space="1"/>
+          <w:right w:val="single" w:color="auto" w:sz="4" w:space="4"/>
+        </w:pBdr>
+        <w:jc w:val="both"/>
+        <w:rPr>
+          <w:rFonts w:asciiTheme="minorBidi" w:hAnsiTheme="minorBidi"/>
+          <w:sz w:val="24"/>
+          <w:szCs w:val="24"/>
+        </w:rPr>
+      </w:pPr>
+    </w:p>
+    <w:p xmlns:wp14="http://schemas.microsoft.com/office/word/2010/wordml" wp14:textId="77777777">
+      <w:pPr>
+        <w:jc w:val="both"/>
+        <w:rPr>
+          <w:rFonts w:asciiTheme="minorBidi" w:hAnsiTheme="minorBidi"/>
+          <w:sz w:val="24"/>
+          <w:szCs w:val="24"/>
+        </w:rPr>
+      </w:pPr>
+    </w:p>
+    <w:p xmlns:wp14="http://schemas.microsoft.com/office/word/2010/wordml" wp14:textId="77777777">
+      <w:pPr>
+        <w:pBdr>
+          <w:top w:val="single" w:color="auto" w:sz="4" w:space="1"/>
+          <w:left w:val="single" w:color="auto" w:sz="4" w:space="4"/>
+          <w:bottom w:val="single" w:color="auto" w:sz="4" w:space="1"/>
+          <w:right w:val="single" w:color="auto" w:sz="4" w:space="4"/>
         </w:pBdr>
         <w:jc w:val="both"/>
         <w:rPr>
@@ -2620,13 +2636,13 @@
         <w:t>Tasks for next week/Actions for next meeting:</w:t>
       </w:r>
     </w:p>
-    <w:p>
-      <w:pPr>
-        <w:pBdr>
-          <w:top w:val="single" w:sz="4" w:space="1" w:color="auto"/>
-          <w:left w:val="single" w:sz="4" w:space="4" w:color="auto"/>
-          <w:bottom w:val="single" w:sz="4" w:space="1" w:color="auto"/>
-          <w:right w:val="single" w:sz="4" w:space="4" w:color="auto"/>
+    <w:p xmlns:wp14="http://schemas.microsoft.com/office/word/2010/wordml" wp14:textId="77777777">
+      <w:pPr>
+        <w:pBdr>
+          <w:top w:val="single" w:color="auto" w:sz="4" w:space="1"/>
+          <w:left w:val="single" w:color="auto" w:sz="4" w:space="4"/>
+          <w:bottom w:val="single" w:color="auto" w:sz="4" w:space="1"/>
+          <w:right w:val="single" w:color="auto" w:sz="4" w:space="4"/>
         </w:pBdr>
         <w:jc w:val="both"/>
         <w:rPr>
@@ -2636,13 +2652,13 @@
         </w:rPr>
       </w:pPr>
     </w:p>
-    <w:p>
-      <w:pPr>
-        <w:pBdr>
-          <w:top w:val="single" w:sz="4" w:space="1" w:color="auto"/>
-          <w:left w:val="single" w:sz="4" w:space="4" w:color="auto"/>
-          <w:bottom w:val="single" w:sz="4" w:space="1" w:color="auto"/>
-          <w:right w:val="single" w:sz="4" w:space="4" w:color="auto"/>
+    <w:p xmlns:wp14="http://schemas.microsoft.com/office/word/2010/wordml" wp14:textId="77777777">
+      <w:pPr>
+        <w:pBdr>
+          <w:top w:val="single" w:color="auto" w:sz="4" w:space="1"/>
+          <w:left w:val="single" w:color="auto" w:sz="4" w:space="4"/>
+          <w:bottom w:val="single" w:color="auto" w:sz="4" w:space="1"/>
+          <w:right w:val="single" w:color="auto" w:sz="4" w:space="4"/>
         </w:pBdr>
         <w:jc w:val="both"/>
         <w:rPr>
@@ -2652,13 +2668,13 @@
         </w:rPr>
       </w:pPr>
     </w:p>
-    <w:p>
-      <w:pPr>
-        <w:pBdr>
-          <w:top w:val="single" w:sz="4" w:space="1" w:color="auto"/>
-          <w:left w:val="single" w:sz="4" w:space="4" w:color="auto"/>
-          <w:bottom w:val="single" w:sz="4" w:space="1" w:color="auto"/>
-          <w:right w:val="single" w:sz="4" w:space="4" w:color="auto"/>
+    <w:p xmlns:wp14="http://schemas.microsoft.com/office/word/2010/wordml" wp14:textId="77777777">
+      <w:pPr>
+        <w:pBdr>
+          <w:top w:val="single" w:color="auto" w:sz="4" w:space="1"/>
+          <w:left w:val="single" w:color="auto" w:sz="4" w:space="4"/>
+          <w:bottom w:val="single" w:color="auto" w:sz="4" w:space="1"/>
+          <w:right w:val="single" w:color="auto" w:sz="4" w:space="4"/>
         </w:pBdr>
         <w:jc w:val="both"/>
         <w:rPr>
@@ -2668,7 +2684,7 @@
         </w:rPr>
       </w:pPr>
     </w:p>
-    <w:p>
+    <w:p xmlns:wp14="http://schemas.microsoft.com/office/word/2010/wordml" wp14:textId="77777777">
       <w:pPr>
         <w:jc w:val="both"/>
         <w:rPr>
@@ -2685,11 +2701,11 @@
           <w:szCs w:val="30"/>
           <w:lang w:val="en-US" w:eastAsia="zh-TW"/>
         </w:rPr>
-        <w:pict>
-          <v:shape id="_x0000_s1031" type="#_x0000_t202" style="position:absolute;left:0;text-align:left;margin-left:-24pt;margin-top:10.15pt;width:128.25pt;height:39.75pt;z-index:251668480;mso-width-relative:margin;mso-height-relative:margin" filled="f" stroked="f">
+        <w:pict w14:anchorId="5F667A39">
+          <v:shape id="_x0000_s1031" style="position:absolute;left:0;text-align:left;margin-left:-24pt;margin-top:10.15pt;width:128.25pt;height:39.75pt;z-index:251668480;mso-width-relative:margin;mso-height-relative:margin" filled="f" stroked="f" type="#_x0000_t202">
             <v:textbox>
               <w:txbxContent>
-                <w:p>
+                <w:p wp14:textId="77777777">
                   <w:pPr>
                     <w:jc w:val="center"/>
                   </w:pPr>
@@ -2703,13 +2719,13 @@
         </w:pict>
       </w:r>
     </w:p>
-    <w:p>
-      <w:pPr>
-        <w:pBdr>
-          <w:top w:val="single" w:sz="4" w:space="1" w:color="auto"/>
-          <w:left w:val="single" w:sz="4" w:space="4" w:color="auto"/>
-          <w:bottom w:val="single" w:sz="4" w:space="1" w:color="auto"/>
-          <w:right w:val="single" w:sz="4" w:space="4" w:color="auto"/>
+    <w:p xmlns:wp14="http://schemas.microsoft.com/office/word/2010/wordml" wp14:textId="77777777">
+      <w:pPr>
+        <w:pBdr>
+          <w:top w:val="single" w:color="auto" w:sz="4" w:space="1"/>
+          <w:left w:val="single" w:color="auto" w:sz="4" w:space="4"/>
+          <w:bottom w:val="single" w:color="auto" w:sz="4" w:space="1"/>
+          <w:right w:val="single" w:color="auto" w:sz="4" w:space="4"/>
         </w:pBdr>
         <w:jc w:val="both"/>
         <w:rPr>
@@ -2727,13 +2743,13 @@
         <w:t>Progress Assessment: □ Unsatisfactory   □ Satisfactory    □ Good</w:t>
       </w:r>
     </w:p>
-    <w:p>
-      <w:pPr>
-        <w:pBdr>
-          <w:top w:val="single" w:sz="4" w:space="1" w:color="auto"/>
-          <w:left w:val="single" w:sz="4" w:space="4" w:color="auto"/>
-          <w:bottom w:val="single" w:sz="4" w:space="1" w:color="auto"/>
-          <w:right w:val="single" w:sz="4" w:space="4" w:color="auto"/>
+    <w:p xmlns:wp14="http://schemas.microsoft.com/office/word/2010/wordml" wp14:textId="77777777">
+      <w:pPr>
+        <w:pBdr>
+          <w:top w:val="single" w:color="auto" w:sz="4" w:space="1"/>
+          <w:left w:val="single" w:color="auto" w:sz="4" w:space="4"/>
+          <w:bottom w:val="single" w:color="auto" w:sz="4" w:space="1"/>
+          <w:right w:val="single" w:color="auto" w:sz="4" w:space="4"/>
         </w:pBdr>
         <w:jc w:val="both"/>
         <w:rPr>
@@ -2751,29 +2767,29 @@
         <w:t>Comments/Recommendations:</w:t>
       </w:r>
     </w:p>
-    <w:p>
-      <w:pPr>
-        <w:pBdr>
-          <w:top w:val="single" w:sz="4" w:space="1" w:color="auto"/>
-          <w:left w:val="single" w:sz="4" w:space="4" w:color="auto"/>
-          <w:bottom w:val="single" w:sz="4" w:space="1" w:color="auto"/>
-          <w:right w:val="single" w:sz="4" w:space="4" w:color="auto"/>
-        </w:pBdr>
-        <w:jc w:val="both"/>
-        <w:rPr>
-          <w:rFonts w:asciiTheme="minorBidi" w:hAnsiTheme="minorBidi"/>
-          <w:sz w:val="24"/>
-          <w:szCs w:val="24"/>
-        </w:rPr>
-      </w:pPr>
-    </w:p>
-    <w:p>
-      <w:pPr>
-        <w:pBdr>
-          <w:top w:val="single" w:sz="4" w:space="1" w:color="auto"/>
-          <w:left w:val="single" w:sz="4" w:space="4" w:color="auto"/>
-          <w:bottom w:val="single" w:sz="4" w:space="1" w:color="auto"/>
-          <w:right w:val="single" w:sz="4" w:space="4" w:color="auto"/>
+    <w:p xmlns:wp14="http://schemas.microsoft.com/office/word/2010/wordml" wp14:textId="77777777">
+      <w:pPr>
+        <w:pBdr>
+          <w:top w:val="single" w:color="auto" w:sz="4" w:space="1"/>
+          <w:left w:val="single" w:color="auto" w:sz="4" w:space="4"/>
+          <w:bottom w:val="single" w:color="auto" w:sz="4" w:space="1"/>
+          <w:right w:val="single" w:color="auto" w:sz="4" w:space="4"/>
+        </w:pBdr>
+        <w:jc w:val="both"/>
+        <w:rPr>
+          <w:rFonts w:asciiTheme="minorBidi" w:hAnsiTheme="minorBidi"/>
+          <w:sz w:val="24"/>
+          <w:szCs w:val="24"/>
+        </w:rPr>
+      </w:pPr>
+    </w:p>
+    <w:p xmlns:wp14="http://schemas.microsoft.com/office/word/2010/wordml" wp14:textId="77777777">
+      <w:pPr>
+        <w:pBdr>
+          <w:top w:val="single" w:color="auto" w:sz="4" w:space="1"/>
+          <w:left w:val="single" w:color="auto" w:sz="4" w:space="4"/>
+          <w:bottom w:val="single" w:color="auto" w:sz="4" w:space="1"/>
+          <w:right w:val="single" w:color="auto" w:sz="4" w:space="4"/>
         </w:pBdr>
         <w:jc w:val="both"/>
         <w:rPr>
@@ -2791,7 +2807,7 @@
         <w:t>Supervisor Signature:</w:t>
       </w:r>
     </w:p>
-    <w:p>
+    <w:p xmlns:wp14="http://schemas.microsoft.com/office/word/2010/wordml" wp14:textId="77777777">
       <w:pPr>
         <w:jc w:val="center"/>
         <w:rPr>
@@ -2801,7 +2817,7 @@
         </w:rPr>
       </w:pPr>
     </w:p>
-    <w:p>
+    <w:p xmlns:wp14="http://schemas.microsoft.com/office/word/2010/wordml" wp14:textId="77777777">
       <w:pPr>
         <w:jc w:val="center"/>
         <w:rPr>
@@ -2842,7 +2858,7 @@
         <w:t>5</w:t>
       </w:r>
     </w:p>
-    <w:p>
+    <w:p xmlns:wp14="http://schemas.microsoft.com/office/word/2010/wordml" wp14:textId="77777777">
       <w:pPr>
         <w:jc w:val="both"/>
         <w:rPr>
@@ -2890,10 +2906,17 @@
           <w:szCs w:val="24"/>
         </w:rPr>
         <w:tab/>
+      </w:r>
+      <w:r>
+        <w:rPr>
+          <w:rFonts w:asciiTheme="minorBidi" w:hAnsiTheme="minorBidi"/>
+          <w:sz w:val="24"/>
+          <w:szCs w:val="24"/>
+        </w:rPr>
         <w:t>Supervisor:</w:t>
       </w:r>
     </w:p>
-    <w:p>
+    <w:p xmlns:wp14="http://schemas.microsoft.com/office/word/2010/wordml" wp14:textId="77777777">
       <w:pPr>
         <w:jc w:val="both"/>
         <w:rPr>
@@ -2922,7 +2945,7 @@
         <w:gridCol w:w="3081"/>
         <w:gridCol w:w="3081"/>
       </w:tblGrid>
-      <w:tr>
+      <w:tr xmlns:wp14="http://schemas.microsoft.com/office/word/2010/wordml" wp14:textId="77777777">
         <w:trPr>
           <w:trHeight w:val="1051"/>
         </w:trPr>
@@ -2930,7 +2953,7 @@
           <w:tcPr>
             <w:tcW w:w="3080" w:type="dxa"/>
           </w:tcPr>
-          <w:p>
+          <w:p wp14:textId="77777777">
             <w:pPr>
               <w:jc w:val="both"/>
               <w:rPr>
@@ -2956,7 +2979,7 @@
               <w:t>s</w:t>
             </w:r>
           </w:p>
-          <w:p>
+          <w:p wp14:textId="77777777">
             <w:pPr>
               <w:jc w:val="both"/>
               <w:rPr>
@@ -3003,7 +3026,7 @@
           <w:tcPr>
             <w:tcW w:w="3081" w:type="dxa"/>
           </w:tcPr>
-          <w:p>
+          <w:p wp14:textId="77777777">
             <w:pPr>
               <w:jc w:val="both"/>
               <w:rPr>
@@ -3026,7 +3049,7 @@
           <w:tcPr>
             <w:tcW w:w="3081" w:type="dxa"/>
           </w:tcPr>
-          <w:p>
+          <w:p wp14:textId="77777777">
             <w:pPr>
               <w:jc w:val="both"/>
               <w:rPr>
@@ -3046,7 +3069,7 @@
           </w:p>
         </w:tc>
       </w:tr>
-      <w:tr>
+      <w:tr xmlns:wp14="http://schemas.microsoft.com/office/word/2010/wordml" wp14:textId="77777777">
         <w:trPr>
           <w:trHeight w:val="1128"/>
         </w:trPr>
@@ -3054,7 +3077,7 @@
           <w:tcPr>
             <w:tcW w:w="3080" w:type="dxa"/>
           </w:tcPr>
-          <w:p>
+          <w:p wp14:textId="77777777">
             <w:pPr>
               <w:jc w:val="both"/>
               <w:rPr>
@@ -3077,7 +3100,7 @@
           <w:tcPr>
             <w:tcW w:w="3081" w:type="dxa"/>
           </w:tcPr>
-          <w:p>
+          <w:p wp14:textId="77777777">
             <w:pPr>
               <w:jc w:val="both"/>
               <w:rPr>
@@ -3100,7 +3123,7 @@
           <w:tcPr>
             <w:tcW w:w="3081" w:type="dxa"/>
           </w:tcPr>
-          <w:p>
+          <w:p wp14:textId="77777777">
             <w:pPr>
               <w:jc w:val="both"/>
               <w:rPr>
@@ -3121,23 +3144,23 @@
         </w:tc>
       </w:tr>
     </w:tbl>
-    <w:p>
-      <w:pPr>
-        <w:jc w:val="both"/>
-        <w:rPr>
-          <w:rFonts w:asciiTheme="minorBidi" w:hAnsiTheme="minorBidi"/>
-          <w:sz w:val="24"/>
-          <w:szCs w:val="24"/>
-        </w:rPr>
-      </w:pPr>
-    </w:p>
-    <w:p>
-      <w:pPr>
-        <w:pBdr>
-          <w:top w:val="single" w:sz="4" w:space="1" w:color="auto"/>
-          <w:left w:val="single" w:sz="4" w:space="4" w:color="auto"/>
-          <w:bottom w:val="single" w:sz="4" w:space="1" w:color="auto"/>
-          <w:right w:val="single" w:sz="4" w:space="4" w:color="auto"/>
+    <w:p xmlns:wp14="http://schemas.microsoft.com/office/word/2010/wordml" wp14:textId="77777777">
+      <w:pPr>
+        <w:jc w:val="both"/>
+        <w:rPr>
+          <w:rFonts w:asciiTheme="minorBidi" w:hAnsiTheme="minorBidi"/>
+          <w:sz w:val="24"/>
+          <w:szCs w:val="24"/>
+        </w:rPr>
+      </w:pPr>
+    </w:p>
+    <w:p xmlns:wp14="http://schemas.microsoft.com/office/word/2010/wordml" wp14:textId="77777777">
+      <w:pPr>
+        <w:pBdr>
+          <w:top w:val="single" w:color="auto" w:sz="4" w:space="1"/>
+          <w:left w:val="single" w:color="auto" w:sz="4" w:space="4"/>
+          <w:bottom w:val="single" w:color="auto" w:sz="4" w:space="1"/>
+          <w:right w:val="single" w:color="auto" w:sz="4" w:space="4"/>
         </w:pBdr>
         <w:jc w:val="both"/>
         <w:rPr>
@@ -3155,55 +3178,55 @@
         <w:t>Summary of week’s activities:</w:t>
       </w:r>
     </w:p>
-    <w:p>
-      <w:pPr>
-        <w:pBdr>
-          <w:top w:val="single" w:sz="4" w:space="1" w:color="auto"/>
-          <w:left w:val="single" w:sz="4" w:space="4" w:color="auto"/>
-          <w:bottom w:val="single" w:sz="4" w:space="1" w:color="auto"/>
-          <w:right w:val="single" w:sz="4" w:space="4" w:color="auto"/>
-        </w:pBdr>
-        <w:jc w:val="both"/>
-        <w:rPr>
-          <w:rFonts w:asciiTheme="minorBidi" w:hAnsiTheme="minorBidi"/>
-          <w:sz w:val="24"/>
-          <w:szCs w:val="24"/>
-        </w:rPr>
-      </w:pPr>
-    </w:p>
-    <w:p>
-      <w:pPr>
-        <w:pBdr>
-          <w:top w:val="single" w:sz="4" w:space="1" w:color="auto"/>
-          <w:left w:val="single" w:sz="4" w:space="4" w:color="auto"/>
-          <w:bottom w:val="single" w:sz="4" w:space="1" w:color="auto"/>
-          <w:right w:val="single" w:sz="4" w:space="4" w:color="auto"/>
-        </w:pBdr>
-        <w:jc w:val="both"/>
-        <w:rPr>
-          <w:rFonts w:asciiTheme="minorBidi" w:hAnsiTheme="minorBidi"/>
-          <w:sz w:val="24"/>
-          <w:szCs w:val="24"/>
-        </w:rPr>
-      </w:pPr>
-    </w:p>
-    <w:p>
-      <w:pPr>
-        <w:jc w:val="both"/>
-        <w:rPr>
-          <w:rFonts w:asciiTheme="minorBidi" w:hAnsiTheme="minorBidi"/>
-          <w:sz w:val="24"/>
-          <w:szCs w:val="24"/>
-        </w:rPr>
-      </w:pPr>
-    </w:p>
-    <w:p>
-      <w:pPr>
-        <w:pBdr>
-          <w:top w:val="single" w:sz="4" w:space="1" w:color="auto"/>
-          <w:left w:val="single" w:sz="4" w:space="4" w:color="auto"/>
-          <w:bottom w:val="single" w:sz="4" w:space="1" w:color="auto"/>
-          <w:right w:val="single" w:sz="4" w:space="4" w:color="auto"/>
+    <w:p xmlns:wp14="http://schemas.microsoft.com/office/word/2010/wordml" wp14:textId="77777777">
+      <w:pPr>
+        <w:pBdr>
+          <w:top w:val="single" w:color="auto" w:sz="4" w:space="1"/>
+          <w:left w:val="single" w:color="auto" w:sz="4" w:space="4"/>
+          <w:bottom w:val="single" w:color="auto" w:sz="4" w:space="1"/>
+          <w:right w:val="single" w:color="auto" w:sz="4" w:space="4"/>
+        </w:pBdr>
+        <w:jc w:val="both"/>
+        <w:rPr>
+          <w:rFonts w:asciiTheme="minorBidi" w:hAnsiTheme="minorBidi"/>
+          <w:sz w:val="24"/>
+          <w:szCs w:val="24"/>
+        </w:rPr>
+      </w:pPr>
+    </w:p>
+    <w:p xmlns:wp14="http://schemas.microsoft.com/office/word/2010/wordml" wp14:textId="77777777">
+      <w:pPr>
+        <w:pBdr>
+          <w:top w:val="single" w:color="auto" w:sz="4" w:space="1"/>
+          <w:left w:val="single" w:color="auto" w:sz="4" w:space="4"/>
+          <w:bottom w:val="single" w:color="auto" w:sz="4" w:space="1"/>
+          <w:right w:val="single" w:color="auto" w:sz="4" w:space="4"/>
+        </w:pBdr>
+        <w:jc w:val="both"/>
+        <w:rPr>
+          <w:rFonts w:asciiTheme="minorBidi" w:hAnsiTheme="minorBidi"/>
+          <w:sz w:val="24"/>
+          <w:szCs w:val="24"/>
+        </w:rPr>
+      </w:pPr>
+    </w:p>
+    <w:p xmlns:wp14="http://schemas.microsoft.com/office/word/2010/wordml" wp14:textId="77777777">
+      <w:pPr>
+        <w:jc w:val="both"/>
+        <w:rPr>
+          <w:rFonts w:asciiTheme="minorBidi" w:hAnsiTheme="minorBidi"/>
+          <w:sz w:val="24"/>
+          <w:szCs w:val="24"/>
+        </w:rPr>
+      </w:pPr>
+    </w:p>
+    <w:p xmlns:wp14="http://schemas.microsoft.com/office/word/2010/wordml" wp14:textId="77777777">
+      <w:pPr>
+        <w:pBdr>
+          <w:top w:val="single" w:color="auto" w:sz="4" w:space="1"/>
+          <w:left w:val="single" w:color="auto" w:sz="4" w:space="4"/>
+          <w:bottom w:val="single" w:color="auto" w:sz="4" w:space="1"/>
+          <w:right w:val="single" w:color="auto" w:sz="4" w:space="4"/>
         </w:pBdr>
         <w:jc w:val="both"/>
         <w:rPr>
@@ -3221,71 +3244,71 @@
         <w:t>Problem, issues and concerns:</w:t>
       </w:r>
     </w:p>
-    <w:p>
-      <w:pPr>
-        <w:pBdr>
-          <w:top w:val="single" w:sz="4" w:space="1" w:color="auto"/>
-          <w:left w:val="single" w:sz="4" w:space="4" w:color="auto"/>
-          <w:bottom w:val="single" w:sz="4" w:space="1" w:color="auto"/>
-          <w:right w:val="single" w:sz="4" w:space="4" w:color="auto"/>
-        </w:pBdr>
-        <w:jc w:val="both"/>
-        <w:rPr>
-          <w:rFonts w:asciiTheme="minorBidi" w:hAnsiTheme="minorBidi"/>
-          <w:sz w:val="24"/>
-          <w:szCs w:val="24"/>
-        </w:rPr>
-      </w:pPr>
-    </w:p>
-    <w:p>
-      <w:pPr>
-        <w:pBdr>
-          <w:top w:val="single" w:sz="4" w:space="1" w:color="auto"/>
-          <w:left w:val="single" w:sz="4" w:space="4" w:color="auto"/>
-          <w:bottom w:val="single" w:sz="4" w:space="1" w:color="auto"/>
-          <w:right w:val="single" w:sz="4" w:space="4" w:color="auto"/>
-        </w:pBdr>
-        <w:jc w:val="both"/>
-        <w:rPr>
-          <w:rFonts w:asciiTheme="minorBidi" w:hAnsiTheme="minorBidi"/>
-          <w:sz w:val="24"/>
-          <w:szCs w:val="24"/>
-        </w:rPr>
-      </w:pPr>
-    </w:p>
-    <w:p>
-      <w:pPr>
-        <w:pBdr>
-          <w:top w:val="single" w:sz="4" w:space="1" w:color="auto"/>
-          <w:left w:val="single" w:sz="4" w:space="4" w:color="auto"/>
-          <w:bottom w:val="single" w:sz="4" w:space="1" w:color="auto"/>
-          <w:right w:val="single" w:sz="4" w:space="4" w:color="auto"/>
-        </w:pBdr>
-        <w:jc w:val="both"/>
-        <w:rPr>
-          <w:rFonts w:asciiTheme="minorBidi" w:hAnsiTheme="minorBidi"/>
-          <w:sz w:val="24"/>
-          <w:szCs w:val="24"/>
-        </w:rPr>
-      </w:pPr>
-    </w:p>
-    <w:p>
-      <w:pPr>
-        <w:jc w:val="both"/>
-        <w:rPr>
-          <w:rFonts w:asciiTheme="minorBidi" w:hAnsiTheme="minorBidi"/>
-          <w:sz w:val="24"/>
-          <w:szCs w:val="24"/>
-        </w:rPr>
-      </w:pPr>
-    </w:p>
-    <w:p>
-      <w:pPr>
-        <w:pBdr>
-          <w:top w:val="single" w:sz="4" w:space="1" w:color="auto"/>
-          <w:left w:val="single" w:sz="4" w:space="4" w:color="auto"/>
-          <w:bottom w:val="single" w:sz="4" w:space="1" w:color="auto"/>
-          <w:right w:val="single" w:sz="4" w:space="4" w:color="auto"/>
+    <w:p xmlns:wp14="http://schemas.microsoft.com/office/word/2010/wordml" wp14:textId="77777777">
+      <w:pPr>
+        <w:pBdr>
+          <w:top w:val="single" w:color="auto" w:sz="4" w:space="1"/>
+          <w:left w:val="single" w:color="auto" w:sz="4" w:space="4"/>
+          <w:bottom w:val="single" w:color="auto" w:sz="4" w:space="1"/>
+          <w:right w:val="single" w:color="auto" w:sz="4" w:space="4"/>
+        </w:pBdr>
+        <w:jc w:val="both"/>
+        <w:rPr>
+          <w:rFonts w:asciiTheme="minorBidi" w:hAnsiTheme="minorBidi"/>
+          <w:sz w:val="24"/>
+          <w:szCs w:val="24"/>
+        </w:rPr>
+      </w:pPr>
+    </w:p>
+    <w:p xmlns:wp14="http://schemas.microsoft.com/office/word/2010/wordml" wp14:textId="77777777">
+      <w:pPr>
+        <w:pBdr>
+          <w:top w:val="single" w:color="auto" w:sz="4" w:space="1"/>
+          <w:left w:val="single" w:color="auto" w:sz="4" w:space="4"/>
+          <w:bottom w:val="single" w:color="auto" w:sz="4" w:space="1"/>
+          <w:right w:val="single" w:color="auto" w:sz="4" w:space="4"/>
+        </w:pBdr>
+        <w:jc w:val="both"/>
+        <w:rPr>
+          <w:rFonts w:asciiTheme="minorBidi" w:hAnsiTheme="minorBidi"/>
+          <w:sz w:val="24"/>
+          <w:szCs w:val="24"/>
+        </w:rPr>
+      </w:pPr>
+    </w:p>
+    <w:p xmlns:wp14="http://schemas.microsoft.com/office/word/2010/wordml" wp14:textId="77777777">
+      <w:pPr>
+        <w:pBdr>
+          <w:top w:val="single" w:color="auto" w:sz="4" w:space="1"/>
+          <w:left w:val="single" w:color="auto" w:sz="4" w:space="4"/>
+          <w:bottom w:val="single" w:color="auto" w:sz="4" w:space="1"/>
+          <w:right w:val="single" w:color="auto" w:sz="4" w:space="4"/>
+        </w:pBdr>
+        <w:jc w:val="both"/>
+        <w:rPr>
+          <w:rFonts w:asciiTheme="minorBidi" w:hAnsiTheme="minorBidi"/>
+          <w:sz w:val="24"/>
+          <w:szCs w:val="24"/>
+        </w:rPr>
+      </w:pPr>
+    </w:p>
+    <w:p xmlns:wp14="http://schemas.microsoft.com/office/word/2010/wordml" wp14:textId="77777777">
+      <w:pPr>
+        <w:jc w:val="both"/>
+        <w:rPr>
+          <w:rFonts w:asciiTheme="minorBidi" w:hAnsiTheme="minorBidi"/>
+          <w:sz w:val="24"/>
+          <w:szCs w:val="24"/>
+        </w:rPr>
+      </w:pPr>
+    </w:p>
+    <w:p xmlns:wp14="http://schemas.microsoft.com/office/word/2010/wordml" wp14:textId="77777777">
+      <w:pPr>
+        <w:pBdr>
+          <w:top w:val="single" w:color="auto" w:sz="4" w:space="1"/>
+          <w:left w:val="single" w:color="auto" w:sz="4" w:space="4"/>
+          <w:bottom w:val="single" w:color="auto" w:sz="4" w:space="1"/>
+          <w:right w:val="single" w:color="auto" w:sz="4" w:space="4"/>
         </w:pBdr>
         <w:jc w:val="both"/>
         <w:rPr>
@@ -3303,55 +3326,55 @@
         <w:t>Tasks for next week/Actions for next meeting:</w:t>
       </w:r>
     </w:p>
-    <w:p>
-      <w:pPr>
-        <w:pBdr>
-          <w:top w:val="single" w:sz="4" w:space="1" w:color="auto"/>
-          <w:left w:val="single" w:sz="4" w:space="4" w:color="auto"/>
-          <w:bottom w:val="single" w:sz="4" w:space="1" w:color="auto"/>
-          <w:right w:val="single" w:sz="4" w:space="4" w:color="auto"/>
-        </w:pBdr>
-        <w:jc w:val="both"/>
-        <w:rPr>
-          <w:rFonts w:asciiTheme="minorBidi" w:hAnsiTheme="minorBidi"/>
-          <w:sz w:val="24"/>
-          <w:szCs w:val="24"/>
-        </w:rPr>
-      </w:pPr>
-    </w:p>
-    <w:p>
-      <w:pPr>
-        <w:pBdr>
-          <w:top w:val="single" w:sz="4" w:space="1" w:color="auto"/>
-          <w:left w:val="single" w:sz="4" w:space="4" w:color="auto"/>
-          <w:bottom w:val="single" w:sz="4" w:space="1" w:color="auto"/>
-          <w:right w:val="single" w:sz="4" w:space="4" w:color="auto"/>
-        </w:pBdr>
-        <w:jc w:val="both"/>
-        <w:rPr>
-          <w:rFonts w:asciiTheme="minorBidi" w:hAnsiTheme="minorBidi"/>
-          <w:sz w:val="24"/>
-          <w:szCs w:val="24"/>
-        </w:rPr>
-      </w:pPr>
-    </w:p>
-    <w:p>
-      <w:pPr>
-        <w:pBdr>
-          <w:top w:val="single" w:sz="4" w:space="1" w:color="auto"/>
-          <w:left w:val="single" w:sz="4" w:space="4" w:color="auto"/>
-          <w:bottom w:val="single" w:sz="4" w:space="1" w:color="auto"/>
-          <w:right w:val="single" w:sz="4" w:space="4" w:color="auto"/>
-        </w:pBdr>
-        <w:jc w:val="both"/>
-        <w:rPr>
-          <w:rFonts w:asciiTheme="minorBidi" w:hAnsiTheme="minorBidi"/>
-          <w:sz w:val="24"/>
-          <w:szCs w:val="24"/>
-        </w:rPr>
-      </w:pPr>
-    </w:p>
-    <w:p>
+    <w:p xmlns:wp14="http://schemas.microsoft.com/office/word/2010/wordml" wp14:textId="77777777">
+      <w:pPr>
+        <w:pBdr>
+          <w:top w:val="single" w:color="auto" w:sz="4" w:space="1"/>
+          <w:left w:val="single" w:color="auto" w:sz="4" w:space="4"/>
+          <w:bottom w:val="single" w:color="auto" w:sz="4" w:space="1"/>
+          <w:right w:val="single" w:color="auto" w:sz="4" w:space="4"/>
+        </w:pBdr>
+        <w:jc w:val="both"/>
+        <w:rPr>
+          <w:rFonts w:asciiTheme="minorBidi" w:hAnsiTheme="minorBidi"/>
+          <w:sz w:val="24"/>
+          <w:szCs w:val="24"/>
+        </w:rPr>
+      </w:pPr>
+    </w:p>
+    <w:p xmlns:wp14="http://schemas.microsoft.com/office/word/2010/wordml" wp14:textId="77777777">
+      <w:pPr>
+        <w:pBdr>
+          <w:top w:val="single" w:color="auto" w:sz="4" w:space="1"/>
+          <w:left w:val="single" w:color="auto" w:sz="4" w:space="4"/>
+          <w:bottom w:val="single" w:color="auto" w:sz="4" w:space="1"/>
+          <w:right w:val="single" w:color="auto" w:sz="4" w:space="4"/>
+        </w:pBdr>
+        <w:jc w:val="both"/>
+        <w:rPr>
+          <w:rFonts w:asciiTheme="minorBidi" w:hAnsiTheme="minorBidi"/>
+          <w:sz w:val="24"/>
+          <w:szCs w:val="24"/>
+        </w:rPr>
+      </w:pPr>
+    </w:p>
+    <w:p xmlns:wp14="http://schemas.microsoft.com/office/word/2010/wordml" wp14:textId="77777777">
+      <w:pPr>
+        <w:pBdr>
+          <w:top w:val="single" w:color="auto" w:sz="4" w:space="1"/>
+          <w:left w:val="single" w:color="auto" w:sz="4" w:space="4"/>
+          <w:bottom w:val="single" w:color="auto" w:sz="4" w:space="1"/>
+          <w:right w:val="single" w:color="auto" w:sz="4" w:space="4"/>
+        </w:pBdr>
+        <w:jc w:val="both"/>
+        <w:rPr>
+          <w:rFonts w:asciiTheme="minorBidi" w:hAnsiTheme="minorBidi"/>
+          <w:sz w:val="24"/>
+          <w:szCs w:val="24"/>
+        </w:rPr>
+      </w:pPr>
+    </w:p>
+    <w:p xmlns:wp14="http://schemas.microsoft.com/office/word/2010/wordml" wp14:textId="77777777">
       <w:pPr>
         <w:jc w:val="both"/>
         <w:rPr>
@@ -3368,11 +3391,11 @@
           <w:szCs w:val="24"/>
           <w:lang w:val="en-US" w:eastAsia="zh-TW"/>
         </w:rPr>
-        <w:pict>
-          <v:shape id="_x0000_s1032" type="#_x0000_t202" style="position:absolute;left:0;text-align:left;margin-left:-24pt;margin-top:10.15pt;width:128.25pt;height:39.75pt;z-index:251670528;mso-width-relative:margin;mso-height-relative:margin" filled="f" stroked="f">
+        <w:pict w14:anchorId="60882186">
+          <v:shape id="_x0000_s1032" style="position:absolute;left:0;text-align:left;margin-left:-24pt;margin-top:10.15pt;width:128.25pt;height:39.75pt;z-index:251670528;mso-width-relative:margin;mso-height-relative:margin" filled="f" stroked="f" type="#_x0000_t202">
             <v:textbox>
               <w:txbxContent>
-                <w:p>
+                <w:p wp14:textId="77777777">
                   <w:pPr>
                     <w:jc w:val="center"/>
                   </w:pPr>
@@ -3386,13 +3409,13 @@
         </w:pict>
       </w:r>
     </w:p>
-    <w:p>
-      <w:pPr>
-        <w:pBdr>
-          <w:top w:val="single" w:sz="4" w:space="1" w:color="auto"/>
-          <w:left w:val="single" w:sz="4" w:space="4" w:color="auto"/>
-          <w:bottom w:val="single" w:sz="4" w:space="1" w:color="auto"/>
-          <w:right w:val="single" w:sz="4" w:space="4" w:color="auto"/>
+    <w:p xmlns:wp14="http://schemas.microsoft.com/office/word/2010/wordml" wp14:textId="77777777">
+      <w:pPr>
+        <w:pBdr>
+          <w:top w:val="single" w:color="auto" w:sz="4" w:space="1"/>
+          <w:left w:val="single" w:color="auto" w:sz="4" w:space="4"/>
+          <w:bottom w:val="single" w:color="auto" w:sz="4" w:space="1"/>
+          <w:right w:val="single" w:color="auto" w:sz="4" w:space="4"/>
         </w:pBdr>
         <w:jc w:val="both"/>
         <w:rPr>
@@ -3410,13 +3433,13 @@
         <w:t>Progress Assessment: □ Unsatisfactory   □ Satisfactory    □ Good</w:t>
       </w:r>
     </w:p>
-    <w:p>
-      <w:pPr>
-        <w:pBdr>
-          <w:top w:val="single" w:sz="4" w:space="1" w:color="auto"/>
-          <w:left w:val="single" w:sz="4" w:space="4" w:color="auto"/>
-          <w:bottom w:val="single" w:sz="4" w:space="1" w:color="auto"/>
-          <w:right w:val="single" w:sz="4" w:space="4" w:color="auto"/>
+    <w:p xmlns:wp14="http://schemas.microsoft.com/office/word/2010/wordml" wp14:textId="77777777">
+      <w:pPr>
+        <w:pBdr>
+          <w:top w:val="single" w:color="auto" w:sz="4" w:space="1"/>
+          <w:left w:val="single" w:color="auto" w:sz="4" w:space="4"/>
+          <w:bottom w:val="single" w:color="auto" w:sz="4" w:space="1"/>
+          <w:right w:val="single" w:color="auto" w:sz="4" w:space="4"/>
         </w:pBdr>
         <w:jc w:val="both"/>
         <w:rPr>
@@ -3434,45 +3457,45 @@
         <w:t>Comments/Recommendations:</w:t>
       </w:r>
     </w:p>
-    <w:p>
-      <w:pPr>
-        <w:pBdr>
-          <w:top w:val="single" w:sz="4" w:space="1" w:color="auto"/>
-          <w:left w:val="single" w:sz="4" w:space="4" w:color="auto"/>
-          <w:bottom w:val="single" w:sz="4" w:space="1" w:color="auto"/>
-          <w:right w:val="single" w:sz="4" w:space="4" w:color="auto"/>
-        </w:pBdr>
-        <w:jc w:val="both"/>
-        <w:rPr>
-          <w:rFonts w:asciiTheme="minorBidi" w:hAnsiTheme="minorBidi"/>
-          <w:sz w:val="24"/>
-          <w:szCs w:val="24"/>
-        </w:rPr>
-      </w:pPr>
-    </w:p>
-    <w:p>
-      <w:pPr>
-        <w:pBdr>
-          <w:top w:val="single" w:sz="4" w:space="1" w:color="auto"/>
-          <w:left w:val="single" w:sz="4" w:space="4" w:color="auto"/>
-          <w:bottom w:val="single" w:sz="4" w:space="1" w:color="auto"/>
-          <w:right w:val="single" w:sz="4" w:space="4" w:color="auto"/>
-        </w:pBdr>
-        <w:jc w:val="both"/>
-        <w:rPr>
-          <w:rFonts w:asciiTheme="minorBidi" w:hAnsiTheme="minorBidi"/>
-          <w:sz w:val="24"/>
-          <w:szCs w:val="24"/>
-        </w:rPr>
-      </w:pPr>
-    </w:p>
-    <w:p>
-      <w:pPr>
-        <w:pBdr>
-          <w:top w:val="single" w:sz="4" w:space="1" w:color="auto"/>
-          <w:left w:val="single" w:sz="4" w:space="4" w:color="auto"/>
-          <w:bottom w:val="single" w:sz="4" w:space="1" w:color="auto"/>
-          <w:right w:val="single" w:sz="4" w:space="4" w:color="auto"/>
+    <w:p xmlns:wp14="http://schemas.microsoft.com/office/word/2010/wordml" wp14:textId="77777777">
+      <w:pPr>
+        <w:pBdr>
+          <w:top w:val="single" w:color="auto" w:sz="4" w:space="1"/>
+          <w:left w:val="single" w:color="auto" w:sz="4" w:space="4"/>
+          <w:bottom w:val="single" w:color="auto" w:sz="4" w:space="1"/>
+          <w:right w:val="single" w:color="auto" w:sz="4" w:space="4"/>
+        </w:pBdr>
+        <w:jc w:val="both"/>
+        <w:rPr>
+          <w:rFonts w:asciiTheme="minorBidi" w:hAnsiTheme="minorBidi"/>
+          <w:sz w:val="24"/>
+          <w:szCs w:val="24"/>
+        </w:rPr>
+      </w:pPr>
+    </w:p>
+    <w:p xmlns:wp14="http://schemas.microsoft.com/office/word/2010/wordml" wp14:textId="77777777">
+      <w:pPr>
+        <w:pBdr>
+          <w:top w:val="single" w:color="auto" w:sz="4" w:space="1"/>
+          <w:left w:val="single" w:color="auto" w:sz="4" w:space="4"/>
+          <w:bottom w:val="single" w:color="auto" w:sz="4" w:space="1"/>
+          <w:right w:val="single" w:color="auto" w:sz="4" w:space="4"/>
+        </w:pBdr>
+        <w:jc w:val="both"/>
+        <w:rPr>
+          <w:rFonts w:asciiTheme="minorBidi" w:hAnsiTheme="minorBidi"/>
+          <w:sz w:val="24"/>
+          <w:szCs w:val="24"/>
+        </w:rPr>
+      </w:pPr>
+    </w:p>
+    <w:p xmlns:wp14="http://schemas.microsoft.com/office/word/2010/wordml" wp14:textId="77777777">
+      <w:pPr>
+        <w:pBdr>
+          <w:top w:val="single" w:color="auto" w:sz="4" w:space="1"/>
+          <w:left w:val="single" w:color="auto" w:sz="4" w:space="4"/>
+          <w:bottom w:val="single" w:color="auto" w:sz="4" w:space="1"/>
+          <w:right w:val="single" w:color="auto" w:sz="4" w:space="4"/>
         </w:pBdr>
         <w:jc w:val="both"/>
         <w:rPr>
@@ -3491,7 +3514,7 @@
       </w:r>
     </w:p>
     <w:sectPr>
-      <w:pgSz w:w="11906" w:h="16838"/>
+      <w:pgSz w:w="11906" w:h="16838" w:orient="portrait"/>
       <w:pgMar w:top="993" w:right="1440" w:bottom="851" w:left="1440" w:header="708" w:footer="708" w:gutter="0"/>
       <w:cols w:space="708"/>
       <w:docGrid w:linePitch="360"/>
@@ -3503,7 +3526,7 @@
 <file path=word/endnotes.xml><?xml version="1.0" encoding="utf-8"?>
 <w:endnotes xmlns:wpc="http://schemas.microsoft.com/office/word/2010/wordprocessingCanvas" xmlns:mc="http://schemas.openxmlformats.org/markup-compatibility/2006" xmlns:o="urn:schemas-microsoft-com:office:office" xmlns:r="http://schemas.openxmlformats.org/officeDocument/2006/relationships" xmlns:m="http://schemas.openxmlformats.org/officeDocument/2006/math" xmlns:v="urn:schemas-microsoft-com:vml" xmlns:wp14="http://schemas.microsoft.com/office/word/2010/wordprocessingDrawing" xmlns:wp="http://schemas.openxmlformats.org/drawingml/2006/wordprocessingDrawing" xmlns:w10="urn:schemas-microsoft-com:office:word" xmlns:w="http://schemas.openxmlformats.org/wordprocessingml/2006/main" xmlns:w14="http://schemas.microsoft.com/office/word/2010/wordml" xmlns:wpg="http://schemas.microsoft.com/office/word/2010/wordprocessingGroup" xmlns:wpi="http://schemas.microsoft.com/office/word/2010/wordprocessingInk" xmlns:wne="http://schemas.microsoft.com/office/word/2006/wordml" xmlns:wps="http://schemas.microsoft.com/office/word/2010/wordprocessingShape" mc:Ignorable="w14 wp14">
   <w:endnote w:type="separator" w:id="-1">
-    <w:p>
+    <w:p xmlns:wp14="http://schemas.microsoft.com/office/word/2010/wordml" wp14:textId="77777777">
       <w:pPr>
         <w:spacing w:after="0" w:line="240" w:lineRule="auto"/>
       </w:pPr>
@@ -3513,7 +3536,7 @@
     </w:p>
   </w:endnote>
   <w:endnote w:type="continuationSeparator" w:id="0">
-    <w:p>
+    <w:p xmlns:wp14="http://schemas.microsoft.com/office/word/2010/wordml" wp14:textId="77777777">
       <w:pPr>
         <w:spacing w:after="0" w:line="240" w:lineRule="auto"/>
       </w:pPr>
@@ -3528,7 +3551,7 @@
 <file path=word/footnotes.xml><?xml version="1.0" encoding="utf-8"?>
 <w:footnotes xmlns:wpc="http://schemas.microsoft.com/office/word/2010/wordprocessingCanvas" xmlns:mc="http://schemas.openxmlformats.org/markup-compatibility/2006" xmlns:o="urn:schemas-microsoft-com:office:office" xmlns:r="http://schemas.openxmlformats.org/officeDocument/2006/relationships" xmlns:m="http://schemas.openxmlformats.org/officeDocument/2006/math" xmlns:v="urn:schemas-microsoft-com:vml" xmlns:wp14="http://schemas.microsoft.com/office/word/2010/wordprocessingDrawing" xmlns:wp="http://schemas.openxmlformats.org/drawingml/2006/wordprocessingDrawing" xmlns:w10="urn:schemas-microsoft-com:office:word" xmlns:w="http://schemas.openxmlformats.org/wordprocessingml/2006/main" xmlns:w14="http://schemas.microsoft.com/office/word/2010/wordml" xmlns:wpg="http://schemas.microsoft.com/office/word/2010/wordprocessingGroup" xmlns:wpi="http://schemas.microsoft.com/office/word/2010/wordprocessingInk" xmlns:wne="http://schemas.microsoft.com/office/word/2006/wordml" xmlns:wps="http://schemas.microsoft.com/office/word/2010/wordprocessingShape" mc:Ignorable="w14 wp14">
   <w:footnote w:type="separator" w:id="-1">
-    <w:p>
+    <w:p xmlns:wp14="http://schemas.microsoft.com/office/word/2010/wordml" wp14:textId="77777777">
       <w:pPr>
         <w:spacing w:after="0" w:line="240" w:lineRule="auto"/>
       </w:pPr>
@@ -3538,7 +3561,7 @@
     </w:p>
   </w:footnote>
   <w:footnote w:type="continuationSeparator" w:id="0">
-    <w:p>
+    <w:p xmlns:wp14="http://schemas.microsoft.com/office/word/2010/wordml" wp14:textId="77777777">
       <w:pPr>
         <w:spacing w:after="0" w:line="240" w:lineRule="auto"/>
       </w:pPr>
@@ -3550,12 +3573,104 @@
 </w:footnotes>
 </file>
 
+<file path=word/numbering.xml><?xml version="1.0" encoding="utf-8"?>
+<w:numbering xmlns:w="http://schemas.openxmlformats.org/wordprocessingml/2006/main">
+  <w:abstractNum xmlns:w="http://schemas.openxmlformats.org/wordprocessingml/2006/main" w:abstractNumId="1">
+    <w:multiLevelType xmlns:w="http://schemas.openxmlformats.org/wordprocessingml/2006/main" w:val="hybridMultilevel"/>
+    <w:lvl xmlns:w="http://schemas.openxmlformats.org/wordprocessingml/2006/main" w:ilvl="0">
+      <w:start w:val="1"/>
+      <w:numFmt w:val="decimal"/>
+      <w:lvlText w:val="%1."/>
+      <w:lvlJc w:val="left"/>
+      <w:pPr>
+        <w:ind w:left="720" w:hanging="360"/>
+      </w:pPr>
+    </w:lvl>
+    <w:lvl xmlns:w="http://schemas.openxmlformats.org/wordprocessingml/2006/main" w:ilvl="1">
+      <w:start w:val="1"/>
+      <w:numFmt w:val="lowerLetter"/>
+      <w:lvlText w:val="%2."/>
+      <w:lvlJc w:val="left"/>
+      <w:pPr>
+        <w:ind w:left="1440" w:hanging="360"/>
+      </w:pPr>
+    </w:lvl>
+    <w:lvl xmlns:w="http://schemas.openxmlformats.org/wordprocessingml/2006/main" w:ilvl="2">
+      <w:start w:val="1"/>
+      <w:numFmt w:val="lowerRoman"/>
+      <w:lvlText w:val="%3."/>
+      <w:lvlJc w:val="right"/>
+      <w:pPr>
+        <w:ind w:left="2160" w:hanging="180"/>
+      </w:pPr>
+    </w:lvl>
+    <w:lvl xmlns:w="http://schemas.openxmlformats.org/wordprocessingml/2006/main" w:ilvl="3">
+      <w:start w:val="1"/>
+      <w:numFmt w:val="decimal"/>
+      <w:lvlText w:val="%4."/>
+      <w:lvlJc w:val="left"/>
+      <w:pPr>
+        <w:ind w:left="2880" w:hanging="360"/>
+      </w:pPr>
+    </w:lvl>
+    <w:lvl xmlns:w="http://schemas.openxmlformats.org/wordprocessingml/2006/main" w:ilvl="4">
+      <w:start w:val="1"/>
+      <w:numFmt w:val="lowerLetter"/>
+      <w:lvlText w:val="%5."/>
+      <w:lvlJc w:val="left"/>
+      <w:pPr>
+        <w:ind w:left="3600" w:hanging="360"/>
+      </w:pPr>
+    </w:lvl>
+    <w:lvl xmlns:w="http://schemas.openxmlformats.org/wordprocessingml/2006/main" w:ilvl="5">
+      <w:start w:val="1"/>
+      <w:numFmt w:val="lowerRoman"/>
+      <w:lvlText w:val="%6."/>
+      <w:lvlJc w:val="right"/>
+      <w:pPr>
+        <w:ind w:left="4320" w:hanging="180"/>
+      </w:pPr>
+    </w:lvl>
+    <w:lvl xmlns:w="http://schemas.openxmlformats.org/wordprocessingml/2006/main" w:ilvl="6">
+      <w:start w:val="1"/>
+      <w:numFmt w:val="decimal"/>
+      <w:lvlText w:val="%7."/>
+      <w:lvlJc w:val="left"/>
+      <w:pPr>
+        <w:ind w:left="5040" w:hanging="360"/>
+      </w:pPr>
+    </w:lvl>
+    <w:lvl xmlns:w="http://schemas.openxmlformats.org/wordprocessingml/2006/main" w:ilvl="7">
+      <w:start w:val="1"/>
+      <w:numFmt w:val="lowerLetter"/>
+      <w:lvlText w:val="%8."/>
+      <w:lvlJc w:val="left"/>
+      <w:pPr>
+        <w:ind w:left="5760" w:hanging="360"/>
+      </w:pPr>
+    </w:lvl>
+    <w:lvl xmlns:w="http://schemas.openxmlformats.org/wordprocessingml/2006/main" w:ilvl="8">
+      <w:start w:val="1"/>
+      <w:numFmt w:val="lowerRoman"/>
+      <w:lvlText w:val="%9."/>
+      <w:lvlJc w:val="right"/>
+      <w:pPr>
+        <w:ind w:left="6480" w:hanging="180"/>
+      </w:pPr>
+    </w:lvl>
+  </w:abstractNum>
+  <w:num w:numId="1">
+    <w:abstractNumId w:val="1"/>
+  </w:num>
+</w:numbering>
+</file>
+
 <file path=word/styles.xml><?xml version="1.0" encoding="utf-8"?>
-<w:styles xmlns:mc="http://schemas.openxmlformats.org/markup-compatibility/2006" xmlns:r="http://schemas.openxmlformats.org/officeDocument/2006/relationships" xmlns:w="http://schemas.openxmlformats.org/wordprocessingml/2006/main" xmlns:w14="http://schemas.microsoft.com/office/word/2010/wordml" mc:Ignorable="w14">
+<w:styles xmlns:wp14="http://schemas.microsoft.com/office/word/2010/wordprocessingDrawing" xmlns:mc="http://schemas.openxmlformats.org/markup-compatibility/2006" xmlns:r="http://schemas.openxmlformats.org/officeDocument/2006/relationships" xmlns:w="http://schemas.openxmlformats.org/wordprocessingml/2006/main" xmlns:w14="http://schemas.microsoft.com/office/word/2010/wordml" mc:Ignorable="w14 wp14">
   <w:docDefaults>
     <w:rPrDefault>
       <w:rPr>
-        <w:rFonts w:asciiTheme="minorHAnsi" w:eastAsiaTheme="minorHAnsi" w:hAnsiTheme="minorHAnsi" w:cstheme="minorBidi"/>
+        <w:rFonts w:asciiTheme="minorHAnsi" w:hAnsiTheme="minorHAnsi" w:eastAsiaTheme="minorHAnsi" w:cstheme="minorBidi"/>
         <w:sz w:val="22"/>
         <w:szCs w:val="22"/>
         <w:lang w:val="en-GB" w:eastAsia="en-US" w:bidi="ar-SA"/>
@@ -3568,8 +3683,8 @@
     </w:pPrDefault>
   </w:docDefaults>
   <w:latentStyles w:defLockedState="0" w:defUIPriority="99" w:defSemiHidden="1" w:defUnhideWhenUsed="1" w:defQFormat="0" w:count="267">
-    <w:lsdException w:name="Normal" w:semiHidden="0" w:uiPriority="0" w:unhideWhenUsed="0" w:qFormat="1"/>
-    <w:lsdException w:name="heading 1" w:semiHidden="0" w:uiPriority="9" w:unhideWhenUsed="0" w:qFormat="1"/>
+    <w:lsdException w:name="Normal" w:uiPriority="0" w:semiHidden="0" w:unhideWhenUsed="0" w:qFormat="1"/>
+    <w:lsdException w:name="heading 1" w:uiPriority="9" w:semiHidden="0" w:unhideWhenUsed="0" w:qFormat="1"/>
     <w:lsdException w:name="heading 2" w:uiPriority="9" w:qFormat="1"/>
     <w:lsdException w:name="heading 3" w:uiPriority="9" w:qFormat="1"/>
     <w:lsdException w:name="heading 4" w:uiPriority="9" w:qFormat="1"/>
@@ -3588,136 +3703,136 @@
     <w:lsdException w:name="toc 8" w:uiPriority="39"/>
     <w:lsdException w:name="toc 9" w:uiPriority="39"/>
     <w:lsdException w:name="caption" w:uiPriority="35" w:qFormat="1"/>
-    <w:lsdException w:name="Title" w:semiHidden="0" w:uiPriority="10" w:unhideWhenUsed="0" w:qFormat="1"/>
+    <w:lsdException w:name="Title" w:uiPriority="10" w:semiHidden="0" w:unhideWhenUsed="0" w:qFormat="1"/>
     <w:lsdException w:name="Default Paragraph Font" w:uiPriority="1"/>
-    <w:lsdException w:name="Subtitle" w:semiHidden="0" w:uiPriority="11" w:unhideWhenUsed="0" w:qFormat="1"/>
-    <w:lsdException w:name="Strong" w:semiHidden="0" w:uiPriority="22" w:unhideWhenUsed="0" w:qFormat="1"/>
-    <w:lsdException w:name="Emphasis" w:semiHidden="0" w:uiPriority="20" w:unhideWhenUsed="0" w:qFormat="1"/>
-    <w:lsdException w:name="Table Grid" w:semiHidden="0" w:uiPriority="59" w:unhideWhenUsed="0"/>
+    <w:lsdException w:name="Subtitle" w:uiPriority="11" w:semiHidden="0" w:unhideWhenUsed="0" w:qFormat="1"/>
+    <w:lsdException w:name="Strong" w:uiPriority="22" w:semiHidden="0" w:unhideWhenUsed="0" w:qFormat="1"/>
+    <w:lsdException w:name="Emphasis" w:uiPriority="20" w:semiHidden="0" w:unhideWhenUsed="0" w:qFormat="1"/>
+    <w:lsdException w:name="Table Grid" w:uiPriority="59" w:semiHidden="0" w:unhideWhenUsed="0"/>
     <w:lsdException w:name="Placeholder Text" w:unhideWhenUsed="0"/>
-    <w:lsdException w:name="No Spacing" w:semiHidden="0" w:uiPriority="1" w:unhideWhenUsed="0" w:qFormat="1"/>
-    <w:lsdException w:name="Light Shading" w:semiHidden="0" w:uiPriority="60" w:unhideWhenUsed="0"/>
-    <w:lsdException w:name="Light List" w:semiHidden="0" w:uiPriority="61" w:unhideWhenUsed="0"/>
-    <w:lsdException w:name="Light Grid" w:semiHidden="0" w:uiPriority="62" w:unhideWhenUsed="0"/>
-    <w:lsdException w:name="Medium Shading 1" w:semiHidden="0" w:uiPriority="63" w:unhideWhenUsed="0"/>
-    <w:lsdException w:name="Medium Shading 2" w:semiHidden="0" w:uiPriority="64" w:unhideWhenUsed="0"/>
-    <w:lsdException w:name="Medium List 1" w:semiHidden="0" w:uiPriority="65" w:unhideWhenUsed="0"/>
-    <w:lsdException w:name="Medium List 2" w:semiHidden="0" w:uiPriority="66" w:unhideWhenUsed="0"/>
-    <w:lsdException w:name="Medium Grid 1" w:semiHidden="0" w:uiPriority="67" w:unhideWhenUsed="0"/>
-    <w:lsdException w:name="Medium Grid 2" w:semiHidden="0" w:uiPriority="68" w:unhideWhenUsed="0"/>
-    <w:lsdException w:name="Medium Grid 3" w:semiHidden="0" w:uiPriority="69" w:unhideWhenUsed="0"/>
-    <w:lsdException w:name="Dark List" w:semiHidden="0" w:uiPriority="70" w:unhideWhenUsed="0"/>
-    <w:lsdException w:name="Colorful Shading" w:semiHidden="0" w:uiPriority="71" w:unhideWhenUsed="0"/>
-    <w:lsdException w:name="Colorful List" w:semiHidden="0" w:uiPriority="72" w:unhideWhenUsed="0"/>
-    <w:lsdException w:name="Colorful Grid" w:semiHidden="0" w:uiPriority="73" w:unhideWhenUsed="0"/>
-    <w:lsdException w:name="Light Shading Accent 1" w:semiHidden="0" w:uiPriority="60" w:unhideWhenUsed="0"/>
-    <w:lsdException w:name="Light List Accent 1" w:semiHidden="0" w:uiPriority="61" w:unhideWhenUsed="0"/>
-    <w:lsdException w:name="Light Grid Accent 1" w:semiHidden="0" w:uiPriority="62" w:unhideWhenUsed="0"/>
-    <w:lsdException w:name="Medium Shading 1 Accent 1" w:semiHidden="0" w:uiPriority="63" w:unhideWhenUsed="0"/>
-    <w:lsdException w:name="Medium Shading 2 Accent 1" w:semiHidden="0" w:uiPriority="64" w:unhideWhenUsed="0"/>
-    <w:lsdException w:name="Medium List 1 Accent 1" w:semiHidden="0" w:uiPriority="65" w:unhideWhenUsed="0"/>
+    <w:lsdException w:name="No Spacing" w:uiPriority="1" w:semiHidden="0" w:unhideWhenUsed="0" w:qFormat="1"/>
+    <w:lsdException w:name="Light Shading" w:uiPriority="60" w:semiHidden="0" w:unhideWhenUsed="0"/>
+    <w:lsdException w:name="Light List" w:uiPriority="61" w:semiHidden="0" w:unhideWhenUsed="0"/>
+    <w:lsdException w:name="Light Grid" w:uiPriority="62" w:semiHidden="0" w:unhideWhenUsed="0"/>
+    <w:lsdException w:name="Medium Shading 1" w:uiPriority="63" w:semiHidden="0" w:unhideWhenUsed="0"/>
+    <w:lsdException w:name="Medium Shading 2" w:uiPriority="64" w:semiHidden="0" w:unhideWhenUsed="0"/>
+    <w:lsdException w:name="Medium List 1" w:uiPriority="65" w:semiHidden="0" w:unhideWhenUsed="0"/>
+    <w:lsdException w:name="Medium List 2" w:uiPriority="66" w:semiHidden="0" w:unhideWhenUsed="0"/>
+    <w:lsdException w:name="Medium Grid 1" w:uiPriority="67" w:semiHidden="0" w:unhideWhenUsed="0"/>
+    <w:lsdException w:name="Medium Grid 2" w:uiPriority="68" w:semiHidden="0" w:unhideWhenUsed="0"/>
+    <w:lsdException w:name="Medium Grid 3" w:uiPriority="69" w:semiHidden="0" w:unhideWhenUsed="0"/>
+    <w:lsdException w:name="Dark List" w:uiPriority="70" w:semiHidden="0" w:unhideWhenUsed="0"/>
+    <w:lsdException w:name="Colorful Shading" w:uiPriority="71" w:semiHidden="0" w:unhideWhenUsed="0"/>
+    <w:lsdException w:name="Colorful List" w:uiPriority="72" w:semiHidden="0" w:unhideWhenUsed="0"/>
+    <w:lsdException w:name="Colorful Grid" w:uiPriority="73" w:semiHidden="0" w:unhideWhenUsed="0"/>
+    <w:lsdException w:name="Light Shading Accent 1" w:uiPriority="60" w:semiHidden="0" w:unhideWhenUsed="0"/>
+    <w:lsdException w:name="Light List Accent 1" w:uiPriority="61" w:semiHidden="0" w:unhideWhenUsed="0"/>
+    <w:lsdException w:name="Light Grid Accent 1" w:uiPriority="62" w:semiHidden="0" w:unhideWhenUsed="0"/>
+    <w:lsdException w:name="Medium Shading 1 Accent 1" w:uiPriority="63" w:semiHidden="0" w:unhideWhenUsed="0"/>
+    <w:lsdException w:name="Medium Shading 2 Accent 1" w:uiPriority="64" w:semiHidden="0" w:unhideWhenUsed="0"/>
+    <w:lsdException w:name="Medium List 1 Accent 1" w:uiPriority="65" w:semiHidden="0" w:unhideWhenUsed="0"/>
     <w:lsdException w:name="Revision" w:unhideWhenUsed="0"/>
-    <w:lsdException w:name="List Paragraph" w:semiHidden="0" w:uiPriority="34" w:unhideWhenUsed="0" w:qFormat="1"/>
-    <w:lsdException w:name="Quote" w:semiHidden="0" w:uiPriority="29" w:unhideWhenUsed="0" w:qFormat="1"/>
-    <w:lsdException w:name="Intense Quote" w:semiHidden="0" w:uiPriority="30" w:unhideWhenUsed="0" w:qFormat="1"/>
-    <w:lsdException w:name="Medium List 2 Accent 1" w:semiHidden="0" w:uiPriority="66" w:unhideWhenUsed="0"/>
-    <w:lsdException w:name="Medium Grid 1 Accent 1" w:semiHidden="0" w:uiPriority="67" w:unhideWhenUsed="0"/>
-    <w:lsdException w:name="Medium Grid 2 Accent 1" w:semiHidden="0" w:uiPriority="68" w:unhideWhenUsed="0"/>
-    <w:lsdException w:name="Medium Grid 3 Accent 1" w:semiHidden="0" w:uiPriority="69" w:unhideWhenUsed="0"/>
-    <w:lsdException w:name="Dark List Accent 1" w:semiHidden="0" w:uiPriority="70" w:unhideWhenUsed="0"/>
-    <w:lsdException w:name="Colorful Shading Accent 1" w:semiHidden="0" w:uiPriority="71" w:unhideWhenUsed="0"/>
-    <w:lsdException w:name="Colorful List Accent 1" w:semiHidden="0" w:uiPriority="72" w:unhideWhenUsed="0"/>
-    <w:lsdException w:name="Colorful Grid Accent 1" w:semiHidden="0" w:uiPriority="73" w:unhideWhenUsed="0"/>
-    <w:lsdException w:name="Light Shading Accent 2" w:semiHidden="0" w:uiPriority="60" w:unhideWhenUsed="0"/>
-    <w:lsdException w:name="Light List Accent 2" w:semiHidden="0" w:uiPriority="61" w:unhideWhenUsed="0"/>
-    <w:lsdException w:name="Light Grid Accent 2" w:semiHidden="0" w:uiPriority="62" w:unhideWhenUsed="0"/>
-    <w:lsdException w:name="Medium Shading 1 Accent 2" w:semiHidden="0" w:uiPriority="63" w:unhideWhenUsed="0"/>
-    <w:lsdException w:name="Medium Shading 2 Accent 2" w:semiHidden="0" w:uiPriority="64" w:unhideWhenUsed="0"/>
-    <w:lsdException w:name="Medium List 1 Accent 2" w:semiHidden="0" w:uiPriority="65" w:unhideWhenUsed="0"/>
-    <w:lsdException w:name="Medium List 2 Accent 2" w:semiHidden="0" w:uiPriority="66" w:unhideWhenUsed="0"/>
-    <w:lsdException w:name="Medium Grid 1 Accent 2" w:semiHidden="0" w:uiPriority="67" w:unhideWhenUsed="0"/>
-    <w:lsdException w:name="Medium Grid 2 Accent 2" w:semiHidden="0" w:uiPriority="68" w:unhideWhenUsed="0"/>
-    <w:lsdException w:name="Medium Grid 3 Accent 2" w:semiHidden="0" w:uiPriority="69" w:unhideWhenUsed="0"/>
-    <w:lsdException w:name="Dark List Accent 2" w:semiHidden="0" w:uiPriority="70" w:unhideWhenUsed="0"/>
-    <w:lsdException w:name="Colorful Shading Accent 2" w:semiHidden="0" w:uiPriority="71" w:unhideWhenUsed="0"/>
-    <w:lsdException w:name="Colorful List Accent 2" w:semiHidden="0" w:uiPriority="72" w:unhideWhenUsed="0"/>
-    <w:lsdException w:name="Colorful Grid Accent 2" w:semiHidden="0" w:uiPriority="73" w:unhideWhenUsed="0"/>
-    <w:lsdException w:name="Light Shading Accent 3" w:semiHidden="0" w:uiPriority="60" w:unhideWhenUsed="0"/>
-    <w:lsdException w:name="Light List Accent 3" w:semiHidden="0" w:uiPriority="61" w:unhideWhenUsed="0"/>
-    <w:lsdException w:name="Light Grid Accent 3" w:semiHidden="0" w:uiPriority="62" w:unhideWhenUsed="0"/>
-    <w:lsdException w:name="Medium Shading 1 Accent 3" w:semiHidden="0" w:uiPriority="63" w:unhideWhenUsed="0"/>
-    <w:lsdException w:name="Medium Shading 2 Accent 3" w:semiHidden="0" w:uiPriority="64" w:unhideWhenUsed="0"/>
-    <w:lsdException w:name="Medium List 1 Accent 3" w:semiHidden="0" w:uiPriority="65" w:unhideWhenUsed="0"/>
-    <w:lsdException w:name="Medium List 2 Accent 3" w:semiHidden="0" w:uiPriority="66" w:unhideWhenUsed="0"/>
-    <w:lsdException w:name="Medium Grid 1 Accent 3" w:semiHidden="0" w:uiPriority="67" w:unhideWhenUsed="0"/>
-    <w:lsdException w:name="Medium Grid 2 Accent 3" w:semiHidden="0" w:uiPriority="68" w:unhideWhenUsed="0"/>
-    <w:lsdException w:name="Medium Grid 3 Accent 3" w:semiHidden="0" w:uiPriority="69" w:unhideWhenUsed="0"/>
-    <w:lsdException w:name="Dark List Accent 3" w:semiHidden="0" w:uiPriority="70" w:unhideWhenUsed="0"/>
-    <w:lsdException w:name="Colorful Shading Accent 3" w:semiHidden="0" w:uiPriority="71" w:unhideWhenUsed="0"/>
-    <w:lsdException w:name="Colorful List Accent 3" w:semiHidden="0" w:uiPriority="72" w:unhideWhenUsed="0"/>
-    <w:lsdException w:name="Colorful Grid Accent 3" w:semiHidden="0" w:uiPriority="73" w:unhideWhenUsed="0"/>
-    <w:lsdException w:name="Light Shading Accent 4" w:semiHidden="0" w:uiPriority="60" w:unhideWhenUsed="0"/>
-    <w:lsdException w:name="Light List Accent 4" w:semiHidden="0" w:uiPriority="61" w:unhideWhenUsed="0"/>
-    <w:lsdException w:name="Light Grid Accent 4" w:semiHidden="0" w:uiPriority="62" w:unhideWhenUsed="0"/>
-    <w:lsdException w:name="Medium Shading 1 Accent 4" w:semiHidden="0" w:uiPriority="63" w:unhideWhenUsed="0"/>
-    <w:lsdException w:name="Medium Shading 2 Accent 4" w:semiHidden="0" w:uiPriority="64" w:unhideWhenUsed="0"/>
-    <w:lsdException w:name="Medium List 1 Accent 4" w:semiHidden="0" w:uiPriority="65" w:unhideWhenUsed="0"/>
-    <w:lsdException w:name="Medium List 2 Accent 4" w:semiHidden="0" w:uiPriority="66" w:unhideWhenUsed="0"/>
-    <w:lsdException w:name="Medium Grid 1 Accent 4" w:semiHidden="0" w:uiPriority="67" w:unhideWhenUsed="0"/>
-    <w:lsdException w:name="Medium Grid 2 Accent 4" w:semiHidden="0" w:uiPriority="68" w:unhideWhenUsed="0"/>
-    <w:lsdException w:name="Medium Grid 3 Accent 4" w:semiHidden="0" w:uiPriority="69" w:unhideWhenUsed="0"/>
-    <w:lsdException w:name="Dark List Accent 4" w:semiHidden="0" w:uiPriority="70" w:unhideWhenUsed="0"/>
-    <w:lsdException w:name="Colorful Shading Accent 4" w:semiHidden="0" w:uiPriority="71" w:unhideWhenUsed="0"/>
-    <w:lsdException w:name="Colorful List Accent 4" w:semiHidden="0" w:uiPriority="72" w:unhideWhenUsed="0"/>
-    <w:lsdException w:name="Colorful Grid Accent 4" w:semiHidden="0" w:uiPriority="73" w:unhideWhenUsed="0"/>
-    <w:lsdException w:name="Light Shading Accent 5" w:semiHidden="0" w:uiPriority="60" w:unhideWhenUsed="0"/>
-    <w:lsdException w:name="Light List Accent 5" w:semiHidden="0" w:uiPriority="61" w:unhideWhenUsed="0"/>
-    <w:lsdException w:name="Light Grid Accent 5" w:semiHidden="0" w:uiPriority="62" w:unhideWhenUsed="0"/>
-    <w:lsdException w:name="Medium Shading 1 Accent 5" w:semiHidden="0" w:uiPriority="63" w:unhideWhenUsed="0"/>
-    <w:lsdException w:name="Medium Shading 2 Accent 5" w:semiHidden="0" w:uiPriority="64" w:unhideWhenUsed="0"/>
-    <w:lsdException w:name="Medium List 1 Accent 5" w:semiHidden="0" w:uiPriority="65" w:unhideWhenUsed="0"/>
-    <w:lsdException w:name="Medium List 2 Accent 5" w:semiHidden="0" w:uiPriority="66" w:unhideWhenUsed="0"/>
-    <w:lsdException w:name="Medium Grid 1 Accent 5" w:semiHidden="0" w:uiPriority="67" w:unhideWhenUsed="0"/>
-    <w:lsdException w:name="Medium Grid 2 Accent 5" w:semiHidden="0" w:uiPriority="68" w:unhideWhenUsed="0"/>
-    <w:lsdException w:name="Medium Grid 3 Accent 5" w:semiHidden="0" w:uiPriority="69" w:unhideWhenUsed="0"/>
-    <w:lsdException w:name="Dark List Accent 5" w:semiHidden="0" w:uiPriority="70" w:unhideWhenUsed="0"/>
-    <w:lsdException w:name="Colorful Shading Accent 5" w:semiHidden="0" w:uiPriority="71" w:unhideWhenUsed="0"/>
-    <w:lsdException w:name="Colorful List Accent 5" w:semiHidden="0" w:uiPriority="72" w:unhideWhenUsed="0"/>
-    <w:lsdException w:name="Colorful Grid Accent 5" w:semiHidden="0" w:uiPriority="73" w:unhideWhenUsed="0"/>
-    <w:lsdException w:name="Light Shading Accent 6" w:semiHidden="0" w:uiPriority="60" w:unhideWhenUsed="0"/>
-    <w:lsdException w:name="Light List Accent 6" w:semiHidden="0" w:uiPriority="61" w:unhideWhenUsed="0"/>
-    <w:lsdException w:name="Light Grid Accent 6" w:semiHidden="0" w:uiPriority="62" w:unhideWhenUsed="0"/>
-    <w:lsdException w:name="Medium Shading 1 Accent 6" w:semiHidden="0" w:uiPriority="63" w:unhideWhenUsed="0"/>
-    <w:lsdException w:name="Medium Shading 2 Accent 6" w:semiHidden="0" w:uiPriority="64" w:unhideWhenUsed="0"/>
-    <w:lsdException w:name="Medium List 1 Accent 6" w:semiHidden="0" w:uiPriority="65" w:unhideWhenUsed="0"/>
-    <w:lsdException w:name="Medium List 2 Accent 6" w:semiHidden="0" w:uiPriority="66" w:unhideWhenUsed="0"/>
-    <w:lsdException w:name="Medium Grid 1 Accent 6" w:semiHidden="0" w:uiPriority="67" w:unhideWhenUsed="0"/>
-    <w:lsdException w:name="Medium Grid 2 Accent 6" w:semiHidden="0" w:uiPriority="68" w:unhideWhenUsed="0"/>
-    <w:lsdException w:name="Medium Grid 3 Accent 6" w:semiHidden="0" w:uiPriority="69" w:unhideWhenUsed="0"/>
-    <w:lsdException w:name="Dark List Accent 6" w:semiHidden="0" w:uiPriority="70" w:unhideWhenUsed="0"/>
-    <w:lsdException w:name="Colorful Shading Accent 6" w:semiHidden="0" w:uiPriority="71" w:unhideWhenUsed="0"/>
-    <w:lsdException w:name="Colorful List Accent 6" w:semiHidden="0" w:uiPriority="72" w:unhideWhenUsed="0"/>
-    <w:lsdException w:name="Colorful Grid Accent 6" w:semiHidden="0" w:uiPriority="73" w:unhideWhenUsed="0"/>
-    <w:lsdException w:name="Subtle Emphasis" w:semiHidden="0" w:uiPriority="19" w:unhideWhenUsed="0" w:qFormat="1"/>
-    <w:lsdException w:name="Intense Emphasis" w:semiHidden="0" w:uiPriority="21" w:unhideWhenUsed="0" w:qFormat="1"/>
-    <w:lsdException w:name="Subtle Reference" w:semiHidden="0" w:uiPriority="31" w:unhideWhenUsed="0" w:qFormat="1"/>
-    <w:lsdException w:name="Intense Reference" w:semiHidden="0" w:uiPriority="32" w:unhideWhenUsed="0" w:qFormat="1"/>
-    <w:lsdException w:name="Book Title" w:semiHidden="0" w:uiPriority="33" w:unhideWhenUsed="0" w:qFormat="1"/>
+    <w:lsdException w:name="List Paragraph" w:uiPriority="34" w:semiHidden="0" w:unhideWhenUsed="0" w:qFormat="1"/>
+    <w:lsdException w:name="Quote" w:uiPriority="29" w:semiHidden="0" w:unhideWhenUsed="0" w:qFormat="1"/>
+    <w:lsdException w:name="Intense Quote" w:uiPriority="30" w:semiHidden="0" w:unhideWhenUsed="0" w:qFormat="1"/>
+    <w:lsdException w:name="Medium List 2 Accent 1" w:uiPriority="66" w:semiHidden="0" w:unhideWhenUsed="0"/>
+    <w:lsdException w:name="Medium Grid 1 Accent 1" w:uiPriority="67" w:semiHidden="0" w:unhideWhenUsed="0"/>
+    <w:lsdException w:name="Medium Grid 2 Accent 1" w:uiPriority="68" w:semiHidden="0" w:unhideWhenUsed="0"/>
+    <w:lsdException w:name="Medium Grid 3 Accent 1" w:uiPriority="69" w:semiHidden="0" w:unhideWhenUsed="0"/>
+    <w:lsdException w:name="Dark List Accent 1" w:uiPriority="70" w:semiHidden="0" w:unhideWhenUsed="0"/>
+    <w:lsdException w:name="Colorful Shading Accent 1" w:uiPriority="71" w:semiHidden="0" w:unhideWhenUsed="0"/>
+    <w:lsdException w:name="Colorful List Accent 1" w:uiPriority="72" w:semiHidden="0" w:unhideWhenUsed="0"/>
+    <w:lsdException w:name="Colorful Grid Accent 1" w:uiPriority="73" w:semiHidden="0" w:unhideWhenUsed="0"/>
+    <w:lsdException w:name="Light Shading Accent 2" w:uiPriority="60" w:semiHidden="0" w:unhideWhenUsed="0"/>
+    <w:lsdException w:name="Light List Accent 2" w:uiPriority="61" w:semiHidden="0" w:unhideWhenUsed="0"/>
+    <w:lsdException w:name="Light Grid Accent 2" w:uiPriority="62" w:semiHidden="0" w:unhideWhenUsed="0"/>
+    <w:lsdException w:name="Medium Shading 1 Accent 2" w:uiPriority="63" w:semiHidden="0" w:unhideWhenUsed="0"/>
+    <w:lsdException w:name="Medium Shading 2 Accent 2" w:uiPriority="64" w:semiHidden="0" w:unhideWhenUsed="0"/>
+    <w:lsdException w:name="Medium List 1 Accent 2" w:uiPriority="65" w:semiHidden="0" w:unhideWhenUsed="0"/>
+    <w:lsdException w:name="Medium List 2 Accent 2" w:uiPriority="66" w:semiHidden="0" w:unhideWhenUsed="0"/>
+    <w:lsdException w:name="Medium Grid 1 Accent 2" w:uiPriority="67" w:semiHidden="0" w:unhideWhenUsed="0"/>
+    <w:lsdException w:name="Medium Grid 2 Accent 2" w:uiPriority="68" w:semiHidden="0" w:unhideWhenUsed="0"/>
+    <w:lsdException w:name="Medium Grid 3 Accent 2" w:uiPriority="69" w:semiHidden="0" w:unhideWhenUsed="0"/>
+    <w:lsdException w:name="Dark List Accent 2" w:uiPriority="70" w:semiHidden="0" w:unhideWhenUsed="0"/>
+    <w:lsdException w:name="Colorful Shading Accent 2" w:uiPriority="71" w:semiHidden="0" w:unhideWhenUsed="0"/>
+    <w:lsdException w:name="Colorful List Accent 2" w:uiPriority="72" w:semiHidden="0" w:unhideWhenUsed="0"/>
+    <w:lsdException w:name="Colorful Grid Accent 2" w:uiPriority="73" w:semiHidden="0" w:unhideWhenUsed="0"/>
+    <w:lsdException w:name="Light Shading Accent 3" w:uiPriority="60" w:semiHidden="0" w:unhideWhenUsed="0"/>
+    <w:lsdException w:name="Light List Accent 3" w:uiPriority="61" w:semiHidden="0" w:unhideWhenUsed="0"/>
+    <w:lsdException w:name="Light Grid Accent 3" w:uiPriority="62" w:semiHidden="0" w:unhideWhenUsed="0"/>
+    <w:lsdException w:name="Medium Shading 1 Accent 3" w:uiPriority="63" w:semiHidden="0" w:unhideWhenUsed="0"/>
+    <w:lsdException w:name="Medium Shading 2 Accent 3" w:uiPriority="64" w:semiHidden="0" w:unhideWhenUsed="0"/>
+    <w:lsdException w:name="Medium List 1 Accent 3" w:uiPriority="65" w:semiHidden="0" w:unhideWhenUsed="0"/>
+    <w:lsdException w:name="Medium List 2 Accent 3" w:uiPriority="66" w:semiHidden="0" w:unhideWhenUsed="0"/>
+    <w:lsdException w:name="Medium Grid 1 Accent 3" w:uiPriority="67" w:semiHidden="0" w:unhideWhenUsed="0"/>
+    <w:lsdException w:name="Medium Grid 2 Accent 3" w:uiPriority="68" w:semiHidden="0" w:unhideWhenUsed="0"/>
+    <w:lsdException w:name="Medium Grid 3 Accent 3" w:uiPriority="69" w:semiHidden="0" w:unhideWhenUsed="0"/>
+    <w:lsdException w:name="Dark List Accent 3" w:uiPriority="70" w:semiHidden="0" w:unhideWhenUsed="0"/>
+    <w:lsdException w:name="Colorful Shading Accent 3" w:uiPriority="71" w:semiHidden="0" w:unhideWhenUsed="0"/>
+    <w:lsdException w:name="Colorful List Accent 3" w:uiPriority="72" w:semiHidden="0" w:unhideWhenUsed="0"/>
+    <w:lsdException w:name="Colorful Grid Accent 3" w:uiPriority="73" w:semiHidden="0" w:unhideWhenUsed="0"/>
+    <w:lsdException w:name="Light Shading Accent 4" w:uiPriority="60" w:semiHidden="0" w:unhideWhenUsed="0"/>
+    <w:lsdException w:name="Light List Accent 4" w:uiPriority="61" w:semiHidden="0" w:unhideWhenUsed="0"/>
+    <w:lsdException w:name="Light Grid Accent 4" w:uiPriority="62" w:semiHidden="0" w:unhideWhenUsed="0"/>
+    <w:lsdException w:name="Medium Shading 1 Accent 4" w:uiPriority="63" w:semiHidden="0" w:unhideWhenUsed="0"/>
+    <w:lsdException w:name="Medium Shading 2 Accent 4" w:uiPriority="64" w:semiHidden="0" w:unhideWhenUsed="0"/>
+    <w:lsdException w:name="Medium List 1 Accent 4" w:uiPriority="65" w:semiHidden="0" w:unhideWhenUsed="0"/>
+    <w:lsdException w:name="Medium List 2 Accent 4" w:uiPriority="66" w:semiHidden="0" w:unhideWhenUsed="0"/>
+    <w:lsdException w:name="Medium Grid 1 Accent 4" w:uiPriority="67" w:semiHidden="0" w:unhideWhenUsed="0"/>
+    <w:lsdException w:name="Medium Grid 2 Accent 4" w:uiPriority="68" w:semiHidden="0" w:unhideWhenUsed="0"/>
+    <w:lsdException w:name="Medium Grid 3 Accent 4" w:uiPriority="69" w:semiHidden="0" w:unhideWhenUsed="0"/>
+    <w:lsdException w:name="Dark List Accent 4" w:uiPriority="70" w:semiHidden="0" w:unhideWhenUsed="0"/>
+    <w:lsdException w:name="Colorful Shading Accent 4" w:uiPriority="71" w:semiHidden="0" w:unhideWhenUsed="0"/>
+    <w:lsdException w:name="Colorful List Accent 4" w:uiPriority="72" w:semiHidden="0" w:unhideWhenUsed="0"/>
+    <w:lsdException w:name="Colorful Grid Accent 4" w:uiPriority="73" w:semiHidden="0" w:unhideWhenUsed="0"/>
+    <w:lsdException w:name="Light Shading Accent 5" w:uiPriority="60" w:semiHidden="0" w:unhideWhenUsed="0"/>
+    <w:lsdException w:name="Light List Accent 5" w:uiPriority="61" w:semiHidden="0" w:unhideWhenUsed="0"/>
+    <w:lsdException w:name="Light Grid Accent 5" w:uiPriority="62" w:semiHidden="0" w:unhideWhenUsed="0"/>
+    <w:lsdException w:name="Medium Shading 1 Accent 5" w:uiPriority="63" w:semiHidden="0" w:unhideWhenUsed="0"/>
+    <w:lsdException w:name="Medium Shading 2 Accent 5" w:uiPriority="64" w:semiHidden="0" w:unhideWhenUsed="0"/>
+    <w:lsdException w:name="Medium List 1 Accent 5" w:uiPriority="65" w:semiHidden="0" w:unhideWhenUsed="0"/>
+    <w:lsdException w:name="Medium List 2 Accent 5" w:uiPriority="66" w:semiHidden="0" w:unhideWhenUsed="0"/>
+    <w:lsdException w:name="Medium Grid 1 Accent 5" w:uiPriority="67" w:semiHidden="0" w:unhideWhenUsed="0"/>
+    <w:lsdException w:name="Medium Grid 2 Accent 5" w:uiPriority="68" w:semiHidden="0" w:unhideWhenUsed="0"/>
+    <w:lsdException w:name="Medium Grid 3 Accent 5" w:uiPriority="69" w:semiHidden="0" w:unhideWhenUsed="0"/>
+    <w:lsdException w:name="Dark List Accent 5" w:uiPriority="70" w:semiHidden="0" w:unhideWhenUsed="0"/>
+    <w:lsdException w:name="Colorful Shading Accent 5" w:uiPriority="71" w:semiHidden="0" w:unhideWhenUsed="0"/>
+    <w:lsdException w:name="Colorful List Accent 5" w:uiPriority="72" w:semiHidden="0" w:unhideWhenUsed="0"/>
+    <w:lsdException w:name="Colorful Grid Accent 5" w:uiPriority="73" w:semiHidden="0" w:unhideWhenUsed="0"/>
+    <w:lsdException w:name="Light Shading Accent 6" w:uiPriority="60" w:semiHidden="0" w:unhideWhenUsed="0"/>
+    <w:lsdException w:name="Light List Accent 6" w:uiPriority="61" w:semiHidden="0" w:unhideWhenUsed="0"/>
+    <w:lsdException w:name="Light Grid Accent 6" w:uiPriority="62" w:semiHidden="0" w:unhideWhenUsed="0"/>
+    <w:lsdException w:name="Medium Shading 1 Accent 6" w:uiPriority="63" w:semiHidden="0" w:unhideWhenUsed="0"/>
+    <w:lsdException w:name="Medium Shading 2 Accent 6" w:uiPriority="64" w:semiHidden="0" w:unhideWhenUsed="0"/>
+    <w:lsdException w:name="Medium List 1 Accent 6" w:uiPriority="65" w:semiHidden="0" w:unhideWhenUsed="0"/>
+    <w:lsdException w:name="Medium List 2 Accent 6" w:uiPriority="66" w:semiHidden="0" w:unhideWhenUsed="0"/>
+    <w:lsdException w:name="Medium Grid 1 Accent 6" w:uiPriority="67" w:semiHidden="0" w:unhideWhenUsed="0"/>
+    <w:lsdException w:name="Medium Grid 2 Accent 6" w:uiPriority="68" w:semiHidden="0" w:unhideWhenUsed="0"/>
+    <w:lsdException w:name="Medium Grid 3 Accent 6" w:uiPriority="69" w:semiHidden="0" w:unhideWhenUsed="0"/>
+    <w:lsdException w:name="Dark List Accent 6" w:uiPriority="70" w:semiHidden="0" w:unhideWhenUsed="0"/>
+    <w:lsdException w:name="Colorful Shading Accent 6" w:uiPriority="71" w:semiHidden="0" w:unhideWhenUsed="0"/>
+    <w:lsdException w:name="Colorful List Accent 6" w:uiPriority="72" w:semiHidden="0" w:unhideWhenUsed="0"/>
+    <w:lsdException w:name="Colorful Grid Accent 6" w:uiPriority="73" w:semiHidden="0" w:unhideWhenUsed="0"/>
+    <w:lsdException w:name="Subtle Emphasis" w:uiPriority="19" w:semiHidden="0" w:unhideWhenUsed="0" w:qFormat="1"/>
+    <w:lsdException w:name="Intense Emphasis" w:uiPriority="21" w:semiHidden="0" w:unhideWhenUsed="0" w:qFormat="1"/>
+    <w:lsdException w:name="Subtle Reference" w:uiPriority="31" w:semiHidden="0" w:unhideWhenUsed="0" w:qFormat="1"/>
+    <w:lsdException w:name="Intense Reference" w:uiPriority="32" w:semiHidden="0" w:unhideWhenUsed="0" w:qFormat="1"/>
+    <w:lsdException w:name="Book Title" w:uiPriority="33" w:semiHidden="0" w:unhideWhenUsed="0" w:qFormat="1"/>
     <w:lsdException w:name="Bibliography" w:uiPriority="37"/>
     <w:lsdException w:name="TOC Heading" w:uiPriority="39" w:qFormat="1"/>
   </w:latentStyles>
-  <w:style w:type="paragraph" w:default="1" w:styleId="Normal">
+  <w:style w:type="paragraph" w:styleId="Normal" w:default="1">
     <w:name w:val="Normal"/>
     <w:qFormat/>
     <w:rsid w:val="00D940FE"/>
   </w:style>
-  <w:style w:type="character" w:default="1" w:styleId="DefaultParagraphFont">
+  <w:style w:type="character" w:styleId="DefaultParagraphFont" w:default="1">
     <w:name w:val="Default Paragraph Font"/>
     <w:uiPriority w:val="1"/>
     <w:semiHidden/>
     <w:unhideWhenUsed/>
   </w:style>
-  <w:style w:type="table" w:default="1" w:styleId="TableNormal">
+  <w:style w:type="table" w:styleId="TableNormal" w:default="1">
     <w:name w:val="Normal Table"/>
     <w:uiPriority w:val="99"/>
     <w:semiHidden/>
@@ -3732,7 +3847,7 @@
       </w:tblCellMar>
     </w:tblPr>
   </w:style>
-  <w:style w:type="numbering" w:default="1" w:styleId="NoList">
+  <w:style w:type="numbering" w:styleId="NoList" w:default="1">
     <w:name w:val="No List"/>
     <w:uiPriority w:val="99"/>
     <w:semiHidden/>
@@ -3748,12 +3863,12 @@
     </w:pPr>
     <w:tblPr>
       <w:tblBorders>
-        <w:top w:val="single" w:sz="4" w:space="0" w:color="auto"/>
-        <w:left w:val="single" w:sz="4" w:space="0" w:color="auto"/>
-        <w:bottom w:val="single" w:sz="4" w:space="0" w:color="auto"/>
-        <w:right w:val="single" w:sz="4" w:space="0" w:color="auto"/>
-        <w:insideH w:val="single" w:sz="4" w:space="0" w:color="auto"/>
-        <w:insideV w:val="single" w:sz="4" w:space="0" w:color="auto"/>
+        <w:top w:val="single" w:color="auto" w:sz="4" w:space="0"/>
+        <w:left w:val="single" w:color="auto" w:sz="4" w:space="0"/>
+        <w:bottom w:val="single" w:color="auto" w:sz="4" w:space="0"/>
+        <w:right w:val="single" w:color="auto" w:sz="4" w:space="0"/>
+        <w:insideH w:val="single" w:color="auto" w:sz="4" w:space="0"/>
+        <w:insideV w:val="single" w:color="auto" w:sz="4" w:space="0"/>
       </w:tblBorders>
     </w:tblPr>
   </w:style>
@@ -3772,7 +3887,7 @@
       <w:spacing w:after="0" w:line="240" w:lineRule="auto"/>
     </w:pPr>
   </w:style>
-  <w:style w:type="character" w:customStyle="1" w:styleId="HeaderChar">
+  <w:style w:type="character" w:styleId="HeaderChar" w:customStyle="1">
     <w:name w:val="Header Char"/>
     <w:basedOn w:val="DefaultParagraphFont"/>
     <w:link w:val="Header"/>
@@ -3794,7 +3909,7 @@
       <w:spacing w:after="0" w:line="240" w:lineRule="auto"/>
     </w:pPr>
   </w:style>
-  <w:style w:type="character" w:customStyle="1" w:styleId="FooterChar">
+  <w:style w:type="character" w:styleId="FooterChar" w:customStyle="1">
     <w:name w:val="Footer Char"/>
     <w:basedOn w:val="DefaultParagraphFont"/>
     <w:link w:val="Footer"/>
@@ -3818,7 +3933,7 @@
       <w:szCs w:val="16"/>
     </w:rPr>
   </w:style>
-  <w:style w:type="character" w:customStyle="1" w:styleId="BalloonTextChar">
+  <w:style w:type="character" w:styleId="BalloonTextChar" w:customStyle="1">
     <w:name w:val="Balloon Text Char"/>
     <w:basedOn w:val="DefaultParagraphFont"/>
     <w:link w:val="BalloonText"/>

</xml_diff>